<commit_message>
updated fig3 for lfi cropper
</commit_message>
<xml_diff>
--- a/writing/Robinson_etal_grazing_V3.docx
+++ b/writing/Robinson_etal_grazing_V3.docx
@@ -5548,8 +5548,6 @@
         <w:r>
           <w:t>. Biomass and the LFI were estimated for each replicate and averaged at each reef.</w:t>
         </w:r>
-        <w:bookmarkStart w:id="333" w:name="_GoBack"/>
-        <w:bookmarkEnd w:id="333"/>
       </w:ins>
     </w:p>
     <w:p>
@@ -5557,10 +5555,10 @@
         <w:spacing w:line="480" w:lineRule="auto"/>
         <w:ind w:firstLine="720"/>
         <w:rPr>
-          <w:del w:id="334" w:author="Robinson, James (robins64)" w:date="2019-04-24T12:11:00Z"/>
-        </w:rPr>
-      </w:pPr>
-      <w:del w:id="335" w:author="Robinson, James (robins64)" w:date="2019-04-24T12:07:00Z">
+          <w:del w:id="333" w:author="Robinson, James (robins64)" w:date="2019-04-24T12:11:00Z"/>
+        </w:rPr>
+      </w:pPr>
+      <w:del w:id="334" w:author="Robinson, James (robins64)" w:date="2019-04-24T12:07:00Z">
         <w:r>
           <w:delText xml:space="preserve">Third, we quantified </w:delText>
         </w:r>
@@ -5767,7 +5765,7 @@
       <w:r>
         <w:t>.</w:t>
       </w:r>
-      <w:ins w:id="336" w:author="Robinson, James (robins64)" w:date="2019-04-24T12:11:00Z">
+      <w:ins w:id="335" w:author="Robinson, James (robins64)" w:date="2019-04-24T12:11:00Z">
         <w:r>
           <w:t xml:space="preserve"> </w:t>
         </w:r>
@@ -5989,22 +5987,22 @@
       <w:r>
         <w:t xml:space="preserve">. </w:t>
       </w:r>
-      <w:ins w:id="337" w:author="Robinson, James (robins64)" w:date="2019-04-10T10:20:00Z">
+      <w:ins w:id="336" w:author="Robinson, James (robins64)" w:date="2019-04-10T10:20:00Z">
         <w:r>
           <w:t>Initial modelling indicated support for multiple competing models</w:t>
         </w:r>
       </w:ins>
-      <w:ins w:id="338" w:author="Robinson, James (robins64)" w:date="2019-04-10T10:21:00Z">
+      <w:ins w:id="337" w:author="Robinson, James (robins64)" w:date="2019-04-10T10:21:00Z">
         <w:r>
           <w:t xml:space="preserve"> (i.e. ∆AIC &lt; 2)</w:t>
         </w:r>
       </w:ins>
-      <w:ins w:id="339" w:author="Robinson, James (robins64)" w:date="2019-04-10T10:20:00Z">
+      <w:ins w:id="338" w:author="Robinson, James (robins64)" w:date="2019-04-10T10:20:00Z">
         <w:r>
           <w:t>, so w</w:t>
         </w:r>
       </w:ins>
-      <w:del w:id="340" w:author="Robinson, James (robins64)" w:date="2019-04-10T10:20:00Z">
+      <w:del w:id="339" w:author="Robinson, James (robins64)" w:date="2019-04-10T10:20:00Z">
         <w:r>
           <w:delText>W</w:delText>
         </w:r>
@@ -6058,43 +6056,43 @@
         <w:lastRenderedPageBreak/>
         <w:t>We examined the dependency of grazing function on grazing biomass</w:t>
       </w:r>
-      <w:del w:id="341" w:author="Robinson, James (robins64)" w:date="2019-04-23T15:23:00Z">
+      <w:del w:id="340" w:author="Robinson, James (robins64)" w:date="2019-04-23T15:23:00Z">
         <w:r>
           <w:delText>, abundance and assemblage composition</w:delText>
         </w:r>
       </w:del>
-      <w:ins w:id="342" w:author="Robinson, James (robins64)" w:date="2019-04-23T15:23:00Z">
+      <w:ins w:id="341" w:author="Robinson, James (robins64)" w:date="2019-04-23T15:23:00Z">
         <w:r>
           <w:t xml:space="preserve"> and size structure, </w:t>
         </w:r>
       </w:ins>
-      <w:ins w:id="343" w:author="Robinson, James (robins64)" w:date="2019-04-24T11:27:00Z">
+      <w:ins w:id="342" w:author="Robinson, James (robins64)" w:date="2019-04-24T11:27:00Z">
         <w:r>
           <w:t>without modellin</w:t>
         </w:r>
       </w:ins>
-      <w:ins w:id="344" w:author="Robinson, James (robins64)" w:date="2019-04-24T11:28:00Z">
+      <w:ins w:id="343" w:author="Robinson, James (robins64)" w:date="2019-04-24T11:28:00Z">
         <w:r>
           <w:t xml:space="preserve">g </w:t>
         </w:r>
       </w:ins>
+      <w:ins w:id="344" w:author="Robinson, James (robins64)" w:date="2019-04-23T15:23:00Z">
+        <w:r>
+          <w:t>benthic and fishing effects</w:t>
+        </w:r>
+      </w:ins>
+      <w:r>
+        <w:t xml:space="preserve">. For each function, we fitted a </w:t>
+      </w:r>
       <w:ins w:id="345" w:author="Robinson, James (robins64)" w:date="2019-04-23T15:23:00Z">
         <w:r>
-          <w:t>benthic and fishing effects</w:t>
-        </w:r>
-      </w:ins>
-      <w:r>
-        <w:t xml:space="preserve">. For each function, we fitted a </w:t>
-      </w:r>
-      <w:ins w:id="346" w:author="Robinson, James (robins64)" w:date="2019-04-23T15:23:00Z">
-        <w:r>
           <w:t xml:space="preserve">generalized </w:t>
         </w:r>
       </w:ins>
       <w:r>
         <w:t>linear mixed effects model</w:t>
       </w:r>
-      <w:ins w:id="347" w:author="Robinson, James (robins64)" w:date="2019-04-23T15:25:00Z">
+      <w:ins w:id="346" w:author="Robinson, James (robins64)" w:date="2019-04-23T15:25:00Z">
         <w:r>
           <w:t xml:space="preserve"> for each observation </w:t>
         </w:r>
@@ -6131,7 +6129,7 @@
           <w:t>:</w:t>
         </w:r>
       </w:ins>
-      <w:del w:id="348" w:author="Robinson, James (robins64)" w:date="2019-04-23T15:24:00Z">
+      <w:del w:id="347" w:author="Robinson, James (robins64)" w:date="2019-04-23T15:24:00Z">
         <w:r>
           <w:delText xml:space="preserve"> between function ~ biomass, with random intercepts of reef nested within dataset and gamma distributed errors. Deviation from 1:1 relationships (i.e. decoupling) was evaluated with R</w:delText>
         </w:r>
@@ -6201,13 +6199,13 @@
       <w:pPr>
         <w:jc w:val="both"/>
         <w:rPr>
-          <w:ins w:id="349" w:author="Robinson, James (robins64)" w:date="2019-04-24T11:35:00Z"/>
-        </w:rPr>
-        <w:pPrChange w:id="350" w:author="Robinson, James (robins64)" w:date="2019-04-24T12:13:00Z">
+          <w:ins w:id="348" w:author="Robinson, James (robins64)" w:date="2019-04-24T11:35:00Z"/>
+        </w:rPr>
+        <w:pPrChange w:id="349" w:author="Robinson, James (robins64)" w:date="2019-04-24T12:13:00Z">
           <w:pPr/>
         </w:pPrChange>
       </w:pPr>
-      <w:del w:id="351" w:author="Robinson, James (robins64)" w:date="2019-04-24T11:34:00Z">
+      <w:del w:id="350" w:author="Robinson, James (robins64)" w:date="2019-04-24T11:34:00Z">
         <w:r>
           <w:rPr>
             <w:noProof/>
@@ -6265,7 +6263,7 @@
           </w:drawing>
         </w:r>
       </w:del>
-      <w:ins w:id="352" w:author="Robinson, James (robins64)" w:date="2019-04-24T12:13:00Z">
+      <w:ins w:id="351" w:author="Robinson, James (robins64)" w:date="2019-04-24T12:13:00Z">
         <w:r>
           <w:drawing>
             <wp:inline distT="0" distB="0" distL="0" distR="0" wp14:anchorId="7125294A" wp14:editId="347398BE">
@@ -6310,7 +6308,7 @@
           <w:tab/>
         </w:r>
       </w:ins>
-      <w:del w:id="353" w:author="Robinson, James (robins64)" w:date="2019-04-24T11:34:00Z">
+      <w:del w:id="352" w:author="Robinson, James (robins64)" w:date="2019-04-24T11:34:00Z">
         <w:r>
           <w:tab/>
         </w:r>
@@ -6325,13 +6323,13 @@
     <w:p>
       <w:pPr>
         <w:rPr>
-          <w:ins w:id="354" w:author="Robinson, James (robins64)" w:date="2019-04-24T11:34:00Z"/>
-        </w:rPr>
-      </w:pPr>
-    </w:p>
-    <w:p>
-      <w:pPr>
-        <w:pPrChange w:id="355" w:author="Robinson, James (robins64)" w:date="2019-04-24T11:34:00Z">
+          <w:ins w:id="353" w:author="Robinson, James (robins64)" w:date="2019-04-24T11:34:00Z"/>
+        </w:rPr>
+      </w:pPr>
+    </w:p>
+    <w:p>
+      <w:pPr>
+        <w:pPrChange w:id="354" w:author="Robinson, James (robins64)" w:date="2019-04-24T11:34:00Z">
           <w:pPr>
             <w:spacing w:line="480" w:lineRule="auto"/>
           </w:pPr>
@@ -6343,50 +6341,50 @@
         <w:spacing w:line="480" w:lineRule="auto"/>
         <w:ind w:firstLine="720"/>
         <w:rPr>
-          <w:del w:id="356" w:author="Robinson, James (robins64)" w:date="2019-04-23T15:25:00Z"/>
-        </w:rPr>
-      </w:pPr>
-      <w:ins w:id="357" w:author="Robinson, James (robins64)" w:date="2019-04-24T11:34:00Z">
+          <w:del w:id="355" w:author="Robinson, James (robins64)" w:date="2019-04-23T15:25:00Z"/>
+        </w:rPr>
+      </w:pPr>
+      <w:ins w:id="356" w:author="Robinson, James (robins64)" w:date="2019-04-24T11:34:00Z">
         <w:r>
           <w:t>Here, b</w:t>
         </w:r>
       </w:ins>
-      <w:ins w:id="358" w:author="Robinson, James (robins64)" w:date="2019-04-24T11:30:00Z">
+      <w:ins w:id="357" w:author="Robinson, James (robins64)" w:date="2019-04-24T11:30:00Z">
         <w:r>
           <w:t>y modelling</w:t>
         </w:r>
       </w:ins>
-      <w:ins w:id="359" w:author="Robinson, James (robins64)" w:date="2019-04-24T11:31:00Z">
+      <w:ins w:id="358" w:author="Robinson, James (robins64)" w:date="2019-04-24T11:31:00Z">
         <w:r>
           <w:t xml:space="preserve"> the observed data and omitting benthic and fishing covariates</w:t>
         </w:r>
       </w:ins>
-      <w:ins w:id="360" w:author="Robinson, James (robins64)" w:date="2019-04-24T11:30:00Z">
+      <w:ins w:id="359" w:author="Robinson, James (robins64)" w:date="2019-04-24T11:30:00Z">
         <w:r>
           <w:t xml:space="preserve">, </w:t>
         </w:r>
       </w:ins>
-      <w:ins w:id="361" w:author="Robinson, James (robins64)" w:date="2019-04-24T11:35:00Z">
+      <w:ins w:id="360" w:author="Robinson, James (robins64)" w:date="2019-04-24T11:35:00Z">
         <w:r>
           <w:t xml:space="preserve">we aim to use </w:t>
         </w:r>
       </w:ins>
-      <w:ins w:id="362" w:author="Robinson, James (robins64)" w:date="2019-04-24T11:31:00Z">
+      <w:ins w:id="361" w:author="Robinson, James (robins64)" w:date="2019-04-24T11:31:00Z">
         <w:r>
           <w:t xml:space="preserve">the </w:t>
         </w:r>
       </w:ins>
-      <w:ins w:id="363" w:author="Robinson, James (robins64)" w:date="2019-04-24T11:30:00Z">
+      <w:ins w:id="362" w:author="Robinson, James (robins64)" w:date="2019-04-24T11:30:00Z">
         <w:r>
           <w:t xml:space="preserve">variation in function </w:t>
         </w:r>
       </w:ins>
-      <w:ins w:id="364" w:author="Robinson, James (robins64)" w:date="2019-04-24T11:31:00Z">
+      <w:ins w:id="363" w:author="Robinson, James (robins64)" w:date="2019-04-24T11:31:00Z">
         <w:r>
           <w:t xml:space="preserve">caused </w:t>
         </w:r>
       </w:ins>
-      <w:ins w:id="365" w:author="Robinson, James (robins64)" w:date="2019-04-24T11:30:00Z">
+      <w:ins w:id="364" w:author="Robinson, James (robins64)" w:date="2019-04-24T11:30:00Z">
         <w:r>
           <w:t xml:space="preserve">by </w:t>
         </w:r>
@@ -6396,99 +6394,99 @@
       <w:pPr>
         <w:spacing w:line="480" w:lineRule="auto"/>
       </w:pPr>
-      <w:del w:id="366" w:author="Robinson, James (robins64)" w:date="2019-04-24T11:28:00Z">
+      <w:del w:id="365" w:author="Robinson, James (robins64)" w:date="2019-04-24T11:28:00Z">
         <w:r>
           <w:delText xml:space="preserve">This model </w:delText>
         </w:r>
       </w:del>
-      <w:ins w:id="367" w:author="Robinson, James (robins64)" w:date="2019-04-24T11:32:00Z">
+      <w:ins w:id="366" w:author="Robinson, James (robins64)" w:date="2019-04-24T11:32:00Z">
         <w:r>
           <w:t xml:space="preserve">bottom-up and top-down effects </w:t>
         </w:r>
       </w:ins>
+      <w:del w:id="367" w:author="Robinson, James (robins64)" w:date="2019-04-23T15:26:00Z">
+        <w:r>
+          <w:delText xml:space="preserve">allowed us </w:delText>
+        </w:r>
+      </w:del>
+      <w:r>
+        <w:t xml:space="preserve">to assess the </w:t>
+      </w:r>
       <w:del w:id="368" w:author="Robinson, James (robins64)" w:date="2019-04-23T15:26:00Z">
         <w:r>
-          <w:delText xml:space="preserve">allowed us </w:delText>
+          <w:delText xml:space="preserve">influence </w:delText>
         </w:r>
       </w:del>
-      <w:r>
-        <w:t xml:space="preserve">to assess the </w:t>
-      </w:r>
-      <w:del w:id="369" w:author="Robinson, James (robins64)" w:date="2019-04-23T15:26:00Z">
-        <w:r>
-          <w:delText xml:space="preserve">influence </w:delText>
+      <w:ins w:id="369" w:author="Robinson, James (robins64)" w:date="2019-04-23T15:26:00Z">
+        <w:r>
+          <w:t xml:space="preserve">dependence of grazing potential </w:t>
+        </w:r>
+      </w:ins>
+      <w:del w:id="370" w:author="Robinson, James (robins64)" w:date="2019-04-23T15:26:00Z">
+        <w:r>
+          <w:delText xml:space="preserve">of </w:delText>
         </w:r>
       </w:del>
-      <w:ins w:id="370" w:author="Robinson, James (robins64)" w:date="2019-04-23T15:26:00Z">
-        <w:r>
-          <w:t xml:space="preserve">dependence of grazing potential </w:t>
-        </w:r>
-      </w:ins>
-      <w:del w:id="371" w:author="Robinson, James (robins64)" w:date="2019-04-23T15:26:00Z">
-        <w:r>
-          <w:delText xml:space="preserve">of </w:delText>
+      <w:ins w:id="371" w:author="Robinson, James (robins64)" w:date="2019-04-23T15:26:00Z">
+        <w:r>
+          <w:t xml:space="preserve">on </w:t>
+        </w:r>
+      </w:ins>
+      <w:del w:id="372" w:author="Robinson, James (robins64)" w:date="2019-04-23T15:26:00Z">
+        <w:r>
+          <w:delText xml:space="preserve">assemblage </w:delText>
         </w:r>
       </w:del>
-      <w:ins w:id="372" w:author="Robinson, James (robins64)" w:date="2019-04-23T15:26:00Z">
-        <w:r>
-          <w:t xml:space="preserve">on </w:t>
-        </w:r>
-      </w:ins>
-      <w:del w:id="373" w:author="Robinson, James (robins64)" w:date="2019-04-23T15:26:00Z">
-        <w:r>
-          <w:delText xml:space="preserve">assemblage </w:delText>
+      <w:ins w:id="373" w:author="Robinson, James (robins64)" w:date="2019-04-23T15:26:00Z">
+        <w:r>
+          <w:t xml:space="preserve">grazer </w:t>
+        </w:r>
+      </w:ins>
+      <w:del w:id="374" w:author="Robinson, James (robins64)" w:date="2019-04-23T15:25:00Z">
+        <w:r>
+          <w:delText xml:space="preserve">diversity </w:delText>
         </w:r>
       </w:del>
-      <w:ins w:id="374" w:author="Robinson, James (robins64)" w:date="2019-04-23T15:26:00Z">
-        <w:r>
-          <w:t xml:space="preserve">grazer </w:t>
-        </w:r>
-      </w:ins>
-      <w:del w:id="375" w:author="Robinson, James (robins64)" w:date="2019-04-23T15:25:00Z">
-        <w:r>
-          <w:delText xml:space="preserve">diversity </w:delText>
+      <w:ins w:id="375" w:author="Robinson, James (robins64)" w:date="2019-04-23T15:25:00Z">
+        <w:r>
+          <w:t xml:space="preserve">biomass </w:t>
+        </w:r>
+      </w:ins>
+      <w:r>
+        <w:t xml:space="preserve">and </w:t>
+      </w:r>
+      <w:ins w:id="376" w:author="Robinson, James (robins64)" w:date="2019-04-23T15:25:00Z">
+        <w:r>
+          <w:t>size structure</w:t>
+        </w:r>
+      </w:ins>
+      <w:del w:id="377" w:author="Robinson, James (robins64)" w:date="2019-04-23T15:25:00Z">
+        <w:r>
+          <w:delText>composition on function, while accounting for biomass and abundance effects</w:delText>
         </w:r>
       </w:del>
-      <w:ins w:id="376" w:author="Robinson, James (robins64)" w:date="2019-04-23T15:25:00Z">
-        <w:r>
-          <w:t xml:space="preserve">biomass </w:t>
-        </w:r>
-      </w:ins>
-      <w:r>
-        <w:t xml:space="preserve">and </w:t>
-      </w:r>
-      <w:ins w:id="377" w:author="Robinson, James (robins64)" w:date="2019-04-23T15:25:00Z">
-        <w:r>
-          <w:t>size structure</w:t>
-        </w:r>
-      </w:ins>
-      <w:del w:id="378" w:author="Robinson, James (robins64)" w:date="2019-04-23T15:25:00Z">
-        <w:r>
-          <w:delText>composition on function, while accounting for biomass and abundance effects</w:delText>
+      <w:r>
+        <w:t xml:space="preserve">. We </w:t>
+      </w:r>
+      <w:del w:id="378" w:author="Robinson, James (robins64)" w:date="2019-04-23T15:27:00Z">
+        <w:r>
+          <w:delText xml:space="preserve">fitted all subset models and </w:delText>
         </w:r>
       </w:del>
       <w:r>
-        <w:t xml:space="preserve">. We </w:t>
-      </w:r>
-      <w:del w:id="379" w:author="Robinson, James (robins64)" w:date="2019-04-23T15:27:00Z">
-        <w:r>
-          <w:delText xml:space="preserve">fitted all subset models and </w:delText>
-        </w:r>
-      </w:del>
-      <w:r>
         <w:t xml:space="preserve">weighed model support </w:t>
       </w:r>
-      <w:ins w:id="380" w:author="Robinson, James (robins64)" w:date="2019-04-23T15:27:00Z">
+      <w:ins w:id="379" w:author="Robinson, James (robins64)" w:date="2019-04-23T15:27:00Z">
         <w:r>
           <w:t xml:space="preserve">for each covariate and the interaction between biomass and </w:t>
         </w:r>
       </w:ins>
-      <w:ins w:id="381" w:author="Robinson, James (robins64)" w:date="2019-04-24T12:12:00Z">
+      <w:ins w:id="380" w:author="Robinson, James (robins64)" w:date="2019-04-24T12:12:00Z">
         <w:r>
           <w:t xml:space="preserve">the </w:t>
         </w:r>
       </w:ins>
-      <w:ins w:id="382" w:author="Robinson, James (robins64)" w:date="2019-04-23T15:27:00Z">
+      <w:ins w:id="381" w:author="Robinson, James (robins64)" w:date="2019-04-23T15:27:00Z">
         <w:r>
           <w:t xml:space="preserve">LFI </w:t>
         </w:r>
@@ -6496,14 +6494,23 @@
       <w:r>
         <w:t>with AIC</w:t>
       </w:r>
-      <w:del w:id="383" w:author="Robinson, James (robins64)" w:date="2019-04-23T15:27:00Z">
+      <w:del w:id="382" w:author="Robinson, James (robins64)" w:date="2019-04-23T15:27:00Z">
         <w:r>
           <w:delText xml:space="preserve">, and in this analysis, the top-ranked model was &gt; 2 </w:delText>
         </w:r>
+        <w:commentRangeStart w:id="383"/>
         <w:commentRangeStart w:id="384"/>
-        <w:commentRangeStart w:id="385"/>
         <w:r>
           <w:delText xml:space="preserve">AIC </w:delText>
+        </w:r>
+        <w:commentRangeEnd w:id="383"/>
+        <w:r>
+          <w:rPr>
+            <w:rStyle w:val="CommentReference"/>
+            <w:rFonts w:ascii="Arial" w:eastAsia="Arial" w:hAnsi="Arial" w:cs="Arial"/>
+            <w:lang w:val="en" w:eastAsia="en-GB"/>
+          </w:rPr>
+          <w:commentReference w:id="383"/>
         </w:r>
         <w:commentRangeEnd w:id="384"/>
         <w:r>
@@ -6514,25 +6521,16 @@
           </w:rPr>
           <w:commentReference w:id="384"/>
         </w:r>
-        <w:commentRangeEnd w:id="385"/>
-        <w:r>
-          <w:rPr>
-            <w:rStyle w:val="CommentReference"/>
-            <w:rFonts w:ascii="Arial" w:eastAsia="Arial" w:hAnsi="Arial" w:cs="Arial"/>
-            <w:lang w:val="en" w:eastAsia="en-GB"/>
-          </w:rPr>
-          <w:commentReference w:id="385"/>
-        </w:r>
         <w:r>
           <w:delText>units from other models, and thus covariate effect sizes and model predictions were interpreted directly from that model</w:delText>
         </w:r>
       </w:del>
-      <w:ins w:id="386" w:author="Robinson, James (robins64)" w:date="2019-04-23T15:27:00Z">
+      <w:ins w:id="385" w:author="Robinson, James (robins64)" w:date="2019-04-23T15:27:00Z">
         <w:r>
           <w:t xml:space="preserve"> </w:t>
         </w:r>
       </w:ins>
-      <w:del w:id="387" w:author="Robinson, James (robins64)" w:date="2019-04-23T15:27:00Z">
+      <w:del w:id="386" w:author="Robinson, James (robins64)" w:date="2019-04-23T15:27:00Z">
         <w:r>
           <w:delText xml:space="preserve"> </w:delText>
         </w:r>
@@ -6555,7 +6553,7 @@
       <w:r>
         <w:t xml:space="preserve">All data were analysed in R (R Core Team 2018), using packages </w:t>
       </w:r>
-      <w:del w:id="388" w:author="Robinson, James (robins64)" w:date="2019-04-23T15:27:00Z">
+      <w:del w:id="387" w:author="Robinson, James (robins64)" w:date="2019-04-23T15:27:00Z">
         <w:r>
           <w:rPr>
             <w:i/>
@@ -6792,7 +6790,7 @@
       <w:r>
         <w:t xml:space="preserve">assigned genera-specific (54.4%) or an average cropper bite rate (12.6%). Combined with </w:t>
       </w:r>
-      <w:ins w:id="389" w:author="Alexia Graba-Landry" w:date="2019-04-01T13:08:00Z">
+      <w:ins w:id="388" w:author="Alexia Graba-Landry" w:date="2019-04-01T13:08:00Z">
         <w:r>
           <w:t xml:space="preserve">herbivore </w:t>
         </w:r>
@@ -6803,7 +6801,7 @@
       <w:r>
         <w:t xml:space="preserve">bite rates corresponded with </w:t>
       </w:r>
-      <w:ins w:id="390" w:author="Hoey, Andrew" w:date="2019-04-10T15:41:00Z">
+      <w:ins w:id="389" w:author="Hoey, Andrew" w:date="2019-04-10T15:41:00Z">
         <w:r>
           <w:t xml:space="preserve">modelled </w:t>
         </w:r>
@@ -6820,18 +6818,18 @@
       <w:r>
         <w:t xml:space="preserve">from 0.04 to 5.52 </w:t>
       </w:r>
-      <w:commentRangeStart w:id="391"/>
+      <w:commentRangeStart w:id="390"/>
       <w:r>
         <w:t xml:space="preserve">g </w:t>
       </w:r>
-      <w:commentRangeEnd w:id="391"/>
+      <w:commentRangeEnd w:id="390"/>
       <w:r>
         <w:rPr>
           <w:rStyle w:val="CommentReference"/>
           <w:rFonts w:ascii="Arial" w:eastAsia="Arial" w:hAnsi="Arial" w:cs="Arial"/>
           <w:lang w:val="en" w:eastAsia="en-GB"/>
         </w:rPr>
-        <w:commentReference w:id="391"/>
+        <w:commentReference w:id="390"/>
       </w:r>
       <w:r>
         <w:t>ha</w:t>
@@ -6887,18 +6885,18 @@
       <w:r>
         <w:t xml:space="preserve">in complex habitats with high </w:t>
       </w:r>
-      <w:commentRangeStart w:id="392"/>
+      <w:commentRangeStart w:id="391"/>
       <w:r>
         <w:t xml:space="preserve">substrate availability </w:t>
       </w:r>
-      <w:commentRangeEnd w:id="392"/>
+      <w:commentRangeEnd w:id="391"/>
       <w:r>
         <w:rPr>
           <w:rStyle w:val="CommentReference"/>
           <w:rFonts w:ascii="Arial" w:eastAsia="Arial" w:hAnsi="Arial" w:cs="Arial"/>
           <w:lang w:val="en" w:eastAsia="en-GB"/>
         </w:rPr>
-        <w:commentReference w:id="392"/>
+        <w:commentReference w:id="391"/>
       </w:r>
       <w:r>
         <w:t xml:space="preserve">and low macroalgal densities, </w:t>
@@ -6936,7 +6934,7 @@
       <w:r>
         <w:t xml:space="preserve">, protected and fished reefs hosting similar </w:t>
       </w:r>
-      <w:commentRangeStart w:id="393"/>
+      <w:commentRangeStart w:id="392"/>
       <w:r>
         <w:t xml:space="preserve">cropping function potential (Fig. </w:t>
       </w:r>
@@ -6946,14 +6944,14 @@
       <w:r>
         <w:t xml:space="preserve">). Algal consumption did increase with average cropper size, indicating that reefs with cropper assemblages dominated by larger fishes had a higher grazing potential </w:t>
       </w:r>
-      <w:commentRangeEnd w:id="393"/>
+      <w:commentRangeEnd w:id="392"/>
       <w:r>
         <w:rPr>
           <w:rStyle w:val="CommentReference"/>
           <w:rFonts w:ascii="Arial" w:eastAsia="Arial" w:hAnsi="Arial" w:cs="Arial"/>
           <w:lang w:val="en" w:eastAsia="en-GB"/>
         </w:rPr>
-        <w:commentReference w:id="393"/>
+        <w:commentReference w:id="392"/>
       </w:r>
       <w:r>
         <w:t>(Fig.</w:t>
@@ -7026,7 +7024,7 @@
     <w:p>
       <w:pPr>
         <w:spacing w:line="276" w:lineRule="auto"/>
-        <w:pPrChange w:id="394" w:author="Robinson, James (robins64)" w:date="2019-04-24T11:25:00Z">
+        <w:pPrChange w:id="393" w:author="Robinson, James (robins64)" w:date="2019-04-24T11:25:00Z">
           <w:pPr>
             <w:spacing w:line="360" w:lineRule="auto"/>
           </w:pPr>
@@ -7068,21 +7066,21 @@
         </w:rPr>
         <w:t xml:space="preserve">Bars are relative effect size </w:t>
       </w:r>
-      <w:commentRangeStart w:id="395"/>
+      <w:commentRangeStart w:id="394"/>
       <w:r>
         <w:rPr>
           <w:rFonts w:eastAsia="Gungsuh"/>
         </w:rPr>
         <w:t>ratios</w:t>
       </w:r>
-      <w:commentRangeEnd w:id="395"/>
+      <w:commentRangeEnd w:id="394"/>
       <w:r>
         <w:rPr>
           <w:rStyle w:val="CommentReference"/>
           <w:rFonts w:ascii="Arial" w:eastAsia="Arial" w:hAnsi="Arial" w:cs="Arial"/>
           <w:lang w:val="en" w:eastAsia="en-GB"/>
         </w:rPr>
-        <w:commentReference w:id="395"/>
+        <w:commentReference w:id="394"/>
       </w:r>
       <w:r>
         <w:rPr>
@@ -7090,32 +7088,34 @@
         </w:rPr>
         <w:t xml:space="preserve"> of each covariate for top-ranking model sets (models ≤ 7 AIC units of top-ranked model), scaled to indicate very weak (0) or very important (1) drivers of grazing </w:t>
       </w:r>
+      <w:commentRangeStart w:id="395"/>
       <w:commentRangeStart w:id="396"/>
-      <w:commentRangeStart w:id="397"/>
       <w:r>
         <w:t>rates</w:t>
       </w:r>
-      <w:commentRangeEnd w:id="396"/>
+      <w:commentRangeEnd w:id="395"/>
       <w:r>
         <w:rPr>
           <w:rStyle w:val="CommentReference"/>
           <w:rFonts w:ascii="Arial" w:eastAsia="Arial" w:hAnsi="Arial" w:cs="Arial"/>
           <w:lang w:val="en" w:eastAsia="en-GB"/>
         </w:rPr>
-        <w:commentReference w:id="396"/>
-      </w:r>
-      <w:commentRangeEnd w:id="397"/>
+        <w:commentReference w:id="395"/>
+      </w:r>
+      <w:commentRangeEnd w:id="396"/>
       <w:r>
         <w:rPr>
           <w:rStyle w:val="CommentReference"/>
           <w:rFonts w:ascii="Arial" w:eastAsia="Arial" w:hAnsi="Arial" w:cs="Arial"/>
           <w:lang w:val="en" w:eastAsia="en-GB"/>
         </w:rPr>
-        <w:commentReference w:id="397"/>
+        <w:commentReference w:id="396"/>
       </w:r>
       <w:r>
         <w:t>.</w:t>
       </w:r>
+      <w:bookmarkStart w:id="397" w:name="_GoBack"/>
+      <w:bookmarkEnd w:id="397"/>
     </w:p>
     <w:p>
       <w:pPr>
@@ -8053,17 +8053,17 @@
         <w:spacing w:line="480" w:lineRule="auto"/>
         <w:jc w:val="both"/>
       </w:pPr>
-      <w:ins w:id="456" w:author="Robinson, James (robins64)" w:date="2019-04-24T11:25:00Z">
+      <w:del w:id="456" w:author="Robinson, James (robins64)" w:date="2019-04-23T15:28:00Z">
         <w:r>
           <w:rPr>
             <w:noProof/>
           </w:rPr>
           <w:lastRenderedPageBreak/>
           <w:drawing>
-            <wp:inline distT="0" distB="0" distL="0" distR="0" wp14:anchorId="18074478" wp14:editId="3ACAF99E">
+            <wp:inline distT="0" distB="0" distL="0" distR="0" wp14:anchorId="44F720DA" wp14:editId="53A9BD2A">
               <wp:extent cx="5943600" cy="2971800"/>
               <wp:effectExtent l="0" t="0" r="0" b="0"/>
-              <wp:docPr id="10" name="Picture 10"/>
+              <wp:docPr id="23" name="Picture 23"/>
               <wp:cNvGraphicFramePr>
                 <a:graphicFrameLocks xmlns:a="http://schemas.openxmlformats.org/drawingml/2006/main" noChangeAspect="1"/>
               </wp:cNvGraphicFramePr>
@@ -8071,7 +8071,7 @@
                 <a:graphicData uri="http://schemas.openxmlformats.org/drawingml/2006/picture">
                   <pic:pic xmlns:pic="http://schemas.openxmlformats.org/drawingml/2006/picture">
                     <pic:nvPicPr>
-                      <pic:cNvPr id="10" name="figure4_decoupling_lfi.jpg"/>
+                      <pic:cNvPr id="23" name="figure4_decoupling.jpeg"/>
                       <pic:cNvPicPr/>
                     </pic:nvPicPr>
                     <pic:blipFill>
@@ -8101,17 +8101,17 @@
             </wp:inline>
           </w:drawing>
         </w:r>
-      </w:ins>
-      <w:del w:id="457" w:author="Robinson, James (robins64)" w:date="2019-04-23T15:28:00Z">
+      </w:del>
+      <w:ins w:id="457" w:author="Robinson, James (robins64)" w:date="2019-04-24T13:25:00Z">
         <w:r>
           <w:rPr>
             <w:noProof/>
           </w:rPr>
           <w:drawing>
-            <wp:inline distT="0" distB="0" distL="0" distR="0" wp14:anchorId="44F720DA" wp14:editId="3E35F64A">
+            <wp:inline distT="0" distB="0" distL="0" distR="0" wp14:anchorId="518E18E4" wp14:editId="48A5E72A">
               <wp:extent cx="5943600" cy="2971800"/>
               <wp:effectExtent l="0" t="0" r="0" b="0"/>
-              <wp:docPr id="23" name="Picture 23"/>
+              <wp:docPr id="21" name="Picture 21"/>
               <wp:cNvGraphicFramePr>
                 <a:graphicFrameLocks xmlns:a="http://schemas.openxmlformats.org/drawingml/2006/main" noChangeAspect="1"/>
               </wp:cNvGraphicFramePr>
@@ -8119,7 +8119,7 @@
                 <a:graphicData uri="http://schemas.openxmlformats.org/drawingml/2006/picture">
                   <pic:pic xmlns:pic="http://schemas.openxmlformats.org/drawingml/2006/picture">
                     <pic:nvPicPr>
-                      <pic:cNvPr id="23" name="figure4_decoupling.jpeg"/>
+                      <pic:cNvPr id="21" name="figure4_decoupling_lfi.jpg"/>
                       <pic:cNvPicPr/>
                     </pic:nvPicPr>
                     <pic:blipFill>
@@ -8149,7 +8149,7 @@
             </wp:inline>
           </w:drawing>
         </w:r>
-      </w:del>
+      </w:ins>
     </w:p>
     <w:p>
       <w:pPr>
@@ -8288,7 +8288,7 @@
       </w:del>
       <w:ins w:id="470" w:author="Robinson, James (robins64)" w:date="2019-04-23T15:29:00Z">
         <w:r>
-          <w:t>by the LFI (proportion of fish &gt; 30 cm)</w:t>
+          <w:t>by the LFI</w:t>
         </w:r>
       </w:ins>
       <w:r>
@@ -8331,10 +8331,20 @@
       </w:ins>
       <w:ins w:id="478" w:author="Robinson, James (robins64)" w:date="2019-04-23T15:29:00Z">
         <w:r>
-          <w:t>25% fish &gt; 30 cm)</w:t>
-        </w:r>
-      </w:ins>
-      <w:ins w:id="479" w:author="Robinson, James (robins64)" w:date="2019-04-23T15:30:00Z">
+          <w:t xml:space="preserve">25% </w:t>
+        </w:r>
+      </w:ins>
+      <w:ins w:id="479" w:author="Robinson, James (robins64)" w:date="2019-04-24T13:23:00Z">
+        <w:r>
+          <w:t xml:space="preserve">large </w:t>
+        </w:r>
+      </w:ins>
+      <w:ins w:id="480" w:author="Robinson, James (robins64)" w:date="2019-04-23T15:29:00Z">
+        <w:r>
+          <w:t>fish)</w:t>
+        </w:r>
+      </w:ins>
+      <w:ins w:id="481" w:author="Robinson, James (robins64)" w:date="2019-04-23T15:30:00Z">
         <w:r>
           <w:t xml:space="preserve"> and large-bodied assemblages (</w:t>
         </w:r>
@@ -8342,14 +8352,34 @@
           <w:t xml:space="preserve">dashed line: </w:t>
         </w:r>
         <w:r>
-          <w:t>75% fish &gt; 30 cm), shaded with two standard errors.</w:t>
-        </w:r>
-      </w:ins>
-      <w:ins w:id="480" w:author="Robinson, James (robins64)" w:date="2019-04-23T15:29:00Z">
+          <w:t>75%</w:t>
+        </w:r>
+      </w:ins>
+      <w:ins w:id="482" w:author="Robinson, James (robins64)" w:date="2019-04-24T13:23:00Z">
+        <w:r>
+          <w:t xml:space="preserve"> large</w:t>
+        </w:r>
+      </w:ins>
+      <w:ins w:id="483" w:author="Robinson, James (robins64)" w:date="2019-04-23T15:30:00Z">
+        <w:r>
+          <w:t xml:space="preserve"> fish), shaded with two standard errors.</w:t>
+        </w:r>
+      </w:ins>
+      <w:ins w:id="484" w:author="Robinson, James (robins64)" w:date="2019-04-23T15:29:00Z">
         <w:r>
           <w:t xml:space="preserve"> </w:t>
         </w:r>
       </w:ins>
+      <w:ins w:id="485" w:author="Robinson, James (robins64)" w:date="2019-04-24T13:23:00Z">
+        <w:r>
+          <w:t>Larg</w:t>
+        </w:r>
+      </w:ins>
+      <w:ins w:id="486" w:author="Robinson, James (robins64)" w:date="2019-04-24T13:24:00Z">
+        <w:r>
+          <w:t>e fishes are defined as ≥ 15 cm for croppers and ≥ 30 cm for scrapers.</w:t>
+        </w:r>
+      </w:ins>
     </w:p>
     <w:p>
       <w:pPr>
@@ -8360,11 +8390,11 @@
       <w:pPr>
         <w:spacing w:line="480" w:lineRule="auto"/>
         <w:rPr>
-          <w:del w:id="481" w:author="Robinson, James (robins64)" w:date="2019-04-23T15:31:00Z"/>
+          <w:del w:id="487" w:author="Robinson, James (robins64)" w:date="2019-04-23T15:31:00Z"/>
           <w:b/>
         </w:rPr>
       </w:pPr>
-      <w:del w:id="482" w:author="Robinson, James (robins64)" w:date="2019-04-23T15:28:00Z">
+      <w:del w:id="488" w:author="Robinson, James (robins64)" w:date="2019-04-23T15:28:00Z">
         <w:r>
           <w:rPr>
             <w:b/>
@@ -8418,10 +8448,10 @@
       <w:pPr>
         <w:spacing w:line="360" w:lineRule="auto"/>
         <w:rPr>
-          <w:del w:id="483" w:author="Robinson, James (robins64)" w:date="2019-04-23T15:31:00Z"/>
-        </w:rPr>
-      </w:pPr>
-      <w:del w:id="484" w:author="Robinson, James (robins64)" w:date="2019-04-23T15:31:00Z">
+          <w:del w:id="489" w:author="Robinson, James (robins64)" w:date="2019-04-23T15:31:00Z"/>
+        </w:rPr>
+      </w:pPr>
+      <w:del w:id="490" w:author="Robinson, James (robins64)" w:date="2019-04-23T15:31:00Z">
         <w:r>
           <w:rPr>
             <w:b/>
@@ -8488,7 +8518,7 @@
         <w:r>
           <w:delText xml:space="preserve"> accounting for biomass and abundance</w:delText>
         </w:r>
-        <w:commentRangeStart w:id="485"/>
+        <w:commentRangeStart w:id="491"/>
         <w:r>
           <w:delText xml:space="preserve">, </w:delText>
         </w:r>
@@ -8498,14 +8528,14 @@
         <w:r>
           <w:delText xml:space="preserve"> two standard errors</w:delText>
         </w:r>
-        <w:commentRangeEnd w:id="485"/>
+        <w:commentRangeEnd w:id="491"/>
         <w:r>
           <w:rPr>
             <w:rStyle w:val="CommentReference"/>
             <w:rFonts w:ascii="Arial" w:eastAsia="Arial" w:hAnsi="Arial" w:cs="Arial"/>
             <w:lang w:val="en" w:eastAsia="en-GB"/>
           </w:rPr>
-          <w:commentReference w:id="485"/>
+          <w:commentReference w:id="491"/>
         </w:r>
         <w:r>
           <w:delText>. P</w:delText>
@@ -8529,7 +8559,7 @@
         <w:spacing w:line="480" w:lineRule="auto"/>
         <w:ind w:firstLine="720"/>
         <w:rPr>
-          <w:del w:id="486" w:author="Robinson, James (robins64)" w:date="2019-04-23T15:31:00Z"/>
+          <w:del w:id="492" w:author="Robinson, James (robins64)" w:date="2019-04-23T15:31:00Z"/>
           <w:b/>
         </w:rPr>
       </w:pPr>
@@ -8561,36 +8591,36 @@
         <w:spacing w:line="480" w:lineRule="auto"/>
         <w:ind w:firstLine="720"/>
       </w:pPr>
-      <w:commentRangeStart w:id="487"/>
-      <w:commentRangeStart w:id="488"/>
+      <w:commentRangeStart w:id="493"/>
+      <w:commentRangeStart w:id="494"/>
       <w:r>
         <w:t>Herbivore</w:t>
       </w:r>
-      <w:commentRangeEnd w:id="487"/>
+      <w:commentRangeEnd w:id="493"/>
       <w:r>
         <w:rPr>
           <w:rStyle w:val="CommentReference"/>
           <w:rFonts w:ascii="Arial" w:eastAsia="Arial" w:hAnsi="Arial" w:cs="Arial"/>
           <w:lang w:val="en" w:eastAsia="en-GB"/>
         </w:rPr>
-        <w:commentReference w:id="487"/>
+        <w:commentReference w:id="493"/>
       </w:r>
       <w:r>
         <w:t xml:space="preserve"> </w:t>
       </w:r>
-      <w:commentRangeStart w:id="489"/>
+      <w:commentRangeStart w:id="495"/>
       <w:r>
         <w:t>functioning</w:t>
       </w:r>
-      <w:commentRangeEnd w:id="488"/>
-      <w:commentRangeEnd w:id="489"/>
+      <w:commentRangeEnd w:id="494"/>
+      <w:commentRangeEnd w:id="495"/>
       <w:r>
         <w:rPr>
           <w:rStyle w:val="CommentReference"/>
           <w:rFonts w:ascii="Arial" w:eastAsia="Arial" w:hAnsi="Arial" w:cs="Arial"/>
           <w:lang w:val="en" w:eastAsia="en-GB"/>
         </w:rPr>
-        <w:commentReference w:id="489"/>
+        <w:commentReference w:id="495"/>
       </w:r>
       <w:r>
         <w:rPr>
@@ -8598,7 +8628,7 @@
           <w:rFonts w:ascii="Arial" w:eastAsia="Arial" w:hAnsi="Arial" w:cs="Arial"/>
           <w:lang w:val="en" w:eastAsia="en-GB"/>
         </w:rPr>
-        <w:commentReference w:id="488"/>
+        <w:commentReference w:id="494"/>
       </w:r>
       <w:r>
         <w:t xml:space="preserve"> varied substantially across the Indo-Pacific in accordance with top</w:t>
@@ -8615,37 +8645,37 @@
       <w:r>
         <w:t xml:space="preserve">up (i.e. benthic habitat) drivers which were specific to each functional group. </w:t>
       </w:r>
-      <w:commentRangeStart w:id="490"/>
+      <w:commentRangeStart w:id="496"/>
       <w:r>
         <w:t>S</w:t>
       </w:r>
       <w:r>
         <w:t xml:space="preserve">mall-bodied </w:t>
       </w:r>
-      <w:commentRangeStart w:id="491"/>
+      <w:commentRangeStart w:id="497"/>
       <w:r>
         <w:t>croppers</w:t>
       </w:r>
-      <w:commentRangeEnd w:id="491"/>
+      <w:commentRangeEnd w:id="497"/>
       <w:r>
         <w:rPr>
           <w:rStyle w:val="CommentReference"/>
           <w:rFonts w:ascii="Arial" w:eastAsia="Arial" w:hAnsi="Arial" w:cs="Arial"/>
           <w:lang w:val="en" w:eastAsia="en-GB"/>
         </w:rPr>
-        <w:commentReference w:id="491"/>
+        <w:commentReference w:id="497"/>
       </w:r>
       <w:r>
         <w:t xml:space="preserve"> </w:t>
       </w:r>
-      <w:commentRangeEnd w:id="490"/>
+      <w:commentRangeEnd w:id="496"/>
       <w:r>
         <w:rPr>
           <w:rStyle w:val="CommentReference"/>
           <w:rFonts w:ascii="Arial" w:eastAsia="Arial" w:hAnsi="Arial" w:cs="Arial"/>
           <w:lang w:val="en" w:eastAsia="en-GB"/>
         </w:rPr>
-        <w:commentReference w:id="490"/>
+        <w:commentReference w:id="496"/>
       </w:r>
       <w:r>
         <w:t xml:space="preserve">were primarily controlled by bottom-up influences, with function maximised in complex habitats with high substrate availability and low macroalgae cover. Conversely, for </w:t>
@@ -8706,7 +8736,7 @@
       <w:r>
         <w:t xml:space="preserve">weakly associated with benthic habitat. </w:t>
       </w:r>
-      <w:commentRangeStart w:id="492"/>
+      <w:commentRangeStart w:id="498"/>
       <w:r>
         <w:t>After</w:t>
       </w:r>
@@ -8756,14 +8786,14 @@
       <w:r>
         <w:t xml:space="preserve"> across large spatial scales.</w:t>
       </w:r>
-      <w:commentRangeEnd w:id="492"/>
+      <w:commentRangeEnd w:id="498"/>
       <w:r>
         <w:rPr>
           <w:rStyle w:val="CommentReference"/>
           <w:rFonts w:ascii="Arial" w:eastAsia="Arial" w:hAnsi="Arial" w:cs="Arial"/>
           <w:lang w:val="en" w:eastAsia="en-GB"/>
         </w:rPr>
-        <w:commentReference w:id="492"/>
+        <w:commentReference w:id="498"/>
       </w:r>
     </w:p>
     <w:p>
@@ -8779,12 +8809,12 @@
       <w:r>
         <w:t xml:space="preserve">Cropping </w:t>
       </w:r>
-      <w:del w:id="493" w:author="Robinson, James (robins64)" w:date="2019-04-10T11:31:00Z">
+      <w:del w:id="499" w:author="Robinson, James (robins64)" w:date="2019-04-10T11:31:00Z">
         <w:r>
           <w:delText xml:space="preserve">rates </w:delText>
         </w:r>
       </w:del>
-      <w:ins w:id="494" w:author="Robinson, James (robins64)" w:date="2019-04-10T11:31:00Z">
+      <w:ins w:id="500" w:author="Robinson, James (robins64)" w:date="2019-04-10T11:31:00Z">
         <w:r>
           <w:t>potential</w:t>
         </w:r>
@@ -8795,12 +8825,12 @@
           <w:t>was</w:t>
         </w:r>
       </w:ins>
-      <w:del w:id="495" w:author="Robinson, James (robins64)" w:date="2019-04-10T11:31:00Z">
+      <w:del w:id="501" w:author="Robinson, James (robins64)" w:date="2019-04-10T11:31:00Z">
         <w:r>
           <w:delText xml:space="preserve">were </w:delText>
         </w:r>
       </w:del>
-      <w:ins w:id="496" w:author="Robinson, James (robins64)" w:date="2019-04-10T11:31:00Z">
+      <w:ins w:id="502" w:author="Robinson, James (robins64)" w:date="2019-04-10T11:31:00Z">
         <w:r>
           <w:t xml:space="preserve"> </w:t>
         </w:r>
@@ -8849,7 +8879,7 @@
       <w:r>
         <w:t xml:space="preserve"> and demonstrate that </w:t>
       </w:r>
-      <w:ins w:id="497" w:author="Robinson, James (robins64)" w:date="2019-04-10T11:32:00Z">
+      <w:ins w:id="503" w:author="Robinson, James (robins64)" w:date="2019-04-10T11:32:00Z">
         <w:r>
           <w:t xml:space="preserve">potential cropping is not affected by </w:t>
         </w:r>
@@ -8857,7 +8887,7 @@
       <w:r>
         <w:t>top-down fishing effects</w:t>
       </w:r>
-      <w:del w:id="498" w:author="Robinson, James (robins64)" w:date="2019-04-10T11:32:00Z">
+      <w:del w:id="504" w:author="Robinson, James (robins64)" w:date="2019-04-10T11:32:00Z">
         <w:r>
           <w:delText xml:space="preserve"> do not affect cropping function</w:delText>
         </w:r>
@@ -8865,61 +8895,61 @@
       <w:r>
         <w:t xml:space="preserve">, </w:t>
       </w:r>
-      <w:commentRangeStart w:id="499"/>
-      <w:commentRangeStart w:id="500"/>
+      <w:commentRangeStart w:id="505"/>
+      <w:commentRangeStart w:id="506"/>
       <w:r>
         <w:t xml:space="preserve">likely </w:t>
       </w:r>
       <w:r>
         <w:t xml:space="preserve">because </w:t>
       </w:r>
-      <w:commentRangeStart w:id="501"/>
-      <w:commentRangeStart w:id="502"/>
+      <w:commentRangeStart w:id="507"/>
+      <w:commentRangeStart w:id="508"/>
       <w:r>
         <w:t>cropp</w:t>
       </w:r>
-      <w:ins w:id="503" w:author="Robinson, James (robins64)" w:date="2019-04-10T11:32:00Z">
+      <w:ins w:id="509" w:author="Robinson, James (robins64)" w:date="2019-04-10T11:32:00Z">
         <w:r>
           <w:t>ing</w:t>
         </w:r>
       </w:ins>
-      <w:del w:id="504" w:author="Robinson, James (robins64)" w:date="2019-04-10T11:32:00Z">
+      <w:del w:id="510" w:author="Robinson, James (robins64)" w:date="2019-04-10T11:32:00Z">
         <w:r>
           <w:delText>ers</w:delText>
         </w:r>
       </w:del>
-      <w:commentRangeEnd w:id="501"/>
+      <w:commentRangeEnd w:id="507"/>
       <w:r>
         <w:rPr>
           <w:rStyle w:val="CommentReference"/>
           <w:rFonts w:ascii="Arial" w:eastAsia="Arial" w:hAnsi="Arial" w:cs="Arial"/>
           <w:lang w:val="en" w:eastAsia="en-GB"/>
         </w:rPr>
-        <w:commentReference w:id="501"/>
-      </w:r>
-      <w:commentRangeEnd w:id="502"/>
+        <w:commentReference w:id="507"/>
+      </w:r>
+      <w:commentRangeEnd w:id="508"/>
       <w:r>
         <w:rPr>
           <w:rStyle w:val="CommentReference"/>
           <w:rFonts w:ascii="Arial" w:eastAsia="Arial" w:hAnsi="Arial" w:cs="Arial"/>
           <w:lang w:val="en" w:eastAsia="en-GB"/>
         </w:rPr>
-        <w:commentReference w:id="502"/>
+        <w:commentReference w:id="508"/>
       </w:r>
       <w:r>
         <w:t xml:space="preserve"> </w:t>
       </w:r>
-      <w:ins w:id="505" w:author="Robinson, James (robins64)" w:date="2019-04-10T11:33:00Z">
+      <w:ins w:id="511" w:author="Robinson, James (robins64)" w:date="2019-04-10T11:33:00Z">
         <w:r>
           <w:t>assemblages</w:t>
         </w:r>
       </w:ins>
-      <w:ins w:id="506" w:author="Robinson, James (robins64)" w:date="2019-04-10T11:32:00Z">
+      <w:ins w:id="512" w:author="Robinson, James (robins64)" w:date="2019-04-10T11:32:00Z">
         <w:r>
           <w:t xml:space="preserve"> are dominated by </w:t>
         </w:r>
       </w:ins>
-      <w:del w:id="507" w:author="Robinson, James (robins64)" w:date="2019-04-10T11:32:00Z">
+      <w:del w:id="513" w:author="Robinson, James (robins64)" w:date="2019-04-10T11:32:00Z">
         <w:r>
           <w:delText xml:space="preserve">are </w:delText>
         </w:r>
@@ -8927,12 +8957,12 @@
       <w:r>
         <w:t xml:space="preserve">small-bodied </w:t>
       </w:r>
-      <w:ins w:id="508" w:author="Robinson, James (robins64)" w:date="2019-04-10T11:32:00Z">
+      <w:ins w:id="514" w:author="Robinson, James (robins64)" w:date="2019-04-10T11:32:00Z">
         <w:r>
           <w:t xml:space="preserve">fishes which are </w:t>
         </w:r>
       </w:ins>
-      <w:del w:id="509" w:author="Robinson, James (robins64)" w:date="2019-04-10T11:32:00Z">
+      <w:del w:id="515" w:author="Robinson, James (robins64)" w:date="2019-04-10T11:32:00Z">
         <w:r>
           <w:delText xml:space="preserve">and </w:delText>
         </w:r>
@@ -8946,23 +8976,23 @@
       <w:r>
         <w:t xml:space="preserve">reef-associated fisheries </w:t>
       </w:r>
-      <w:commentRangeEnd w:id="499"/>
+      <w:commentRangeEnd w:id="505"/>
       <w:r>
         <w:rPr>
           <w:rStyle w:val="CommentReference"/>
           <w:rFonts w:ascii="Arial" w:eastAsia="Arial" w:hAnsi="Arial" w:cs="Arial"/>
           <w:lang w:val="en" w:eastAsia="en-GB"/>
         </w:rPr>
-        <w:commentReference w:id="499"/>
-      </w:r>
-      <w:commentRangeEnd w:id="500"/>
+        <w:commentReference w:id="505"/>
+      </w:r>
+      <w:commentRangeEnd w:id="506"/>
       <w:r>
         <w:rPr>
           <w:rStyle w:val="CommentReference"/>
           <w:rFonts w:ascii="Arial" w:eastAsia="Arial" w:hAnsi="Arial" w:cs="Arial"/>
           <w:lang w:val="en" w:eastAsia="en-GB"/>
         </w:rPr>
-        <w:commentReference w:id="500"/>
+        <w:commentReference w:id="506"/>
       </w:r>
       <w:r>
         <w:t>(</w:t>
@@ -8979,12 +9009,12 @@
       <w:r>
         <w:t xml:space="preserve">trong relationships between benthic composition and the grazing function of small-bodied reef fish may reflect the importance of </w:t>
       </w:r>
-      <w:del w:id="510" w:author="Alexia Graba-Landry" w:date="2019-04-02T09:03:00Z">
+      <w:del w:id="516" w:author="Alexia Graba-Landry" w:date="2019-04-02T09:03:00Z">
         <w:r>
           <w:delText xml:space="preserve">food </w:delText>
         </w:r>
       </w:del>
-      <w:ins w:id="511" w:author="Alexia Graba-Landry" w:date="2019-04-02T09:03:00Z">
+      <w:ins w:id="517" w:author="Alexia Graba-Landry" w:date="2019-04-02T09:03:00Z">
         <w:r>
           <w:t>resource</w:t>
         </w:r>
@@ -9009,23 +9039,23 @@
       <w:r>
         <w:t xml:space="preserve"> than fishing pressure (Russ et al. 2018). For example, the decrease in </w:t>
       </w:r>
-      <w:commentRangeStart w:id="512"/>
+      <w:commentRangeStart w:id="518"/>
       <w:r>
         <w:t>function</w:t>
       </w:r>
-      <w:commentRangeEnd w:id="512"/>
+      <w:commentRangeEnd w:id="518"/>
       <w:r>
         <w:rPr>
           <w:rStyle w:val="CommentReference"/>
           <w:rFonts w:ascii="Arial" w:eastAsia="Arial" w:hAnsi="Arial" w:cs="Arial"/>
           <w:lang w:val="en" w:eastAsia="en-GB"/>
         </w:rPr>
-        <w:commentReference w:id="512"/>
+        <w:commentReference w:id="518"/>
       </w:r>
       <w:r>
         <w:t xml:space="preserve"> with increasing macroalgae is likely because turf algae are </w:t>
       </w:r>
-      <w:commentRangeStart w:id="513"/>
+      <w:commentRangeStart w:id="519"/>
       <w:r>
         <w:t xml:space="preserve">less accessible to croppers under macroalgal canopies </w:t>
       </w:r>
@@ -9040,18 +9070,18 @@
       <w:r>
         <w:t xml:space="preserve"> </w:t>
       </w:r>
-      <w:commentRangeStart w:id="514"/>
+      <w:commentRangeStart w:id="520"/>
       <w:r>
         <w:t>et</w:t>
       </w:r>
-      <w:commentRangeEnd w:id="514"/>
+      <w:commentRangeEnd w:id="520"/>
       <w:r>
         <w:rPr>
           <w:rStyle w:val="CommentReference"/>
           <w:rFonts w:ascii="Arial" w:eastAsia="Arial" w:hAnsi="Arial" w:cs="Arial"/>
           <w:lang w:val="en" w:eastAsia="en-GB"/>
         </w:rPr>
-        <w:commentReference w:id="514"/>
+        <w:commentReference w:id="520"/>
       </w:r>
       <w:r>
         <w:t xml:space="preserve"> al. 2015)</w:t>
@@ -9059,14 +9089,14 @@
       <w:r>
         <w:t xml:space="preserve"> </w:t>
       </w:r>
-      <w:commentRangeEnd w:id="513"/>
+      <w:commentRangeEnd w:id="519"/>
       <w:r>
         <w:rPr>
           <w:rStyle w:val="CommentReference"/>
           <w:rFonts w:ascii="Arial" w:eastAsia="Arial" w:hAnsi="Arial" w:cs="Arial"/>
           <w:lang w:val="en" w:eastAsia="en-GB"/>
         </w:rPr>
-        <w:commentReference w:id="513"/>
+        <w:commentReference w:id="519"/>
       </w:r>
       <w:r>
         <w:t>whereas</w:t>
@@ -9083,18 +9113,18 @@
       <w:r>
         <w:t xml:space="preserve">eefs with high </w:t>
       </w:r>
-      <w:commentRangeStart w:id="515"/>
+      <w:commentRangeStart w:id="521"/>
       <w:r>
         <w:t>substrate</w:t>
       </w:r>
-      <w:commentRangeEnd w:id="515"/>
+      <w:commentRangeEnd w:id="521"/>
       <w:r>
         <w:rPr>
           <w:rStyle w:val="CommentReference"/>
           <w:rFonts w:ascii="Arial" w:eastAsia="Arial" w:hAnsi="Arial" w:cs="Arial"/>
           <w:lang w:val="en" w:eastAsia="en-GB"/>
         </w:rPr>
-        <w:commentReference w:id="515"/>
+        <w:commentReference w:id="521"/>
       </w:r>
       <w:r>
         <w:t xml:space="preserve"> availability</w:t>
@@ -9117,18 +9147,18 @@
       <w:r>
         <w:t xml:space="preserve">Williams &amp; Polunin </w:t>
       </w:r>
-      <w:commentRangeStart w:id="516"/>
+      <w:commentRangeStart w:id="522"/>
       <w:r>
         <w:t>2001</w:t>
       </w:r>
-      <w:commentRangeEnd w:id="516"/>
+      <w:commentRangeEnd w:id="522"/>
       <w:r>
         <w:rPr>
           <w:rStyle w:val="CommentReference"/>
           <w:rFonts w:ascii="Arial" w:eastAsia="Arial" w:hAnsi="Arial" w:cs="Arial"/>
           <w:lang w:val="en" w:eastAsia="en-GB"/>
         </w:rPr>
-        <w:commentReference w:id="516"/>
+        <w:commentReference w:id="522"/>
       </w:r>
       <w:r>
         <w:t>)</w:t>
@@ -9154,7 +9184,7 @@
       <w:r>
         <w:t xml:space="preserve">or enrichment of algal communities, than to fishing. </w:t>
       </w:r>
-      <w:commentRangeStart w:id="517"/>
+      <w:commentRangeStart w:id="523"/>
       <w:r>
         <w:t>For example, disturbances which increase substrate availability</w:t>
       </w:r>
@@ -9170,18 +9200,18 @@
       <w:r>
         <w:t xml:space="preserve">Gilmour et al. </w:t>
       </w:r>
-      <w:commentRangeStart w:id="518"/>
+      <w:commentRangeStart w:id="524"/>
       <w:r>
         <w:t>2013</w:t>
       </w:r>
-      <w:commentRangeEnd w:id="518"/>
+      <w:commentRangeEnd w:id="524"/>
       <w:r>
         <w:rPr>
           <w:rStyle w:val="CommentReference"/>
           <w:rFonts w:ascii="Arial" w:eastAsia="Arial" w:hAnsi="Arial" w:cs="Arial"/>
           <w:lang w:val="en" w:eastAsia="en-GB"/>
         </w:rPr>
-        <w:commentReference w:id="518"/>
+        <w:commentReference w:id="524"/>
       </w:r>
       <w:r>
         <w:t>)</w:t>
@@ -9192,14 +9222,14 @@
       <w:r>
         <w:t xml:space="preserve"> </w:t>
       </w:r>
-      <w:commentRangeEnd w:id="517"/>
+      <w:commentRangeEnd w:id="523"/>
       <w:r>
         <w:rPr>
           <w:rStyle w:val="CommentReference"/>
           <w:rFonts w:ascii="Arial" w:eastAsia="Arial" w:hAnsi="Arial" w:cs="Arial"/>
           <w:lang w:val="en" w:eastAsia="en-GB"/>
         </w:rPr>
-        <w:commentReference w:id="517"/>
+        <w:commentReference w:id="523"/>
       </w:r>
       <w:r>
         <w:t>However, since structural complexity was also shown to be a strong driver, any positive rebound of cropping function may be negated if disturbance</w:t>
@@ -9213,18 +9243,18 @@
       <w:r>
         <w:t xml:space="preserve">Graham et al. </w:t>
       </w:r>
-      <w:commentRangeStart w:id="519"/>
+      <w:commentRangeStart w:id="525"/>
       <w:r>
         <w:t>2006</w:t>
       </w:r>
-      <w:commentRangeEnd w:id="519"/>
+      <w:commentRangeEnd w:id="525"/>
       <w:r>
         <w:rPr>
           <w:rStyle w:val="CommentReference"/>
           <w:rFonts w:ascii="Arial" w:eastAsia="Arial" w:hAnsi="Arial" w:cs="Arial"/>
           <w:lang w:val="en" w:eastAsia="en-GB"/>
         </w:rPr>
-        <w:commentReference w:id="519"/>
+        <w:commentReference w:id="525"/>
       </w:r>
       <w:r>
         <w:t>).</w:t>
@@ -9251,21 +9281,21 @@
       <w:r>
         <w:t xml:space="preserve">suppressed </w:t>
       </w:r>
-      <w:commentRangeStart w:id="520"/>
+      <w:commentRangeStart w:id="526"/>
       <w:r>
         <w:t>grazing</w:t>
       </w:r>
       <w:r>
         <w:t xml:space="preserve"> </w:t>
       </w:r>
-      <w:commentRangeEnd w:id="520"/>
+      <w:commentRangeEnd w:id="526"/>
       <w:r>
         <w:rPr>
           <w:rStyle w:val="CommentReference"/>
           <w:rFonts w:ascii="Arial" w:eastAsia="Arial" w:hAnsi="Arial" w:cs="Arial"/>
           <w:lang w:val="en" w:eastAsia="en-GB"/>
         </w:rPr>
-        <w:commentReference w:id="520"/>
+        <w:commentReference w:id="526"/>
       </w:r>
       <w:r>
         <w:t xml:space="preserve">rates </w:t>
@@ -9302,7 +9332,7 @@
       <w:r>
         <w:t xml:space="preserve">. </w:t>
       </w:r>
-      <w:commentRangeStart w:id="521"/>
+      <w:commentRangeStart w:id="527"/>
       <w:r>
         <w:t>Our results</w:t>
       </w:r>
@@ -9327,7 +9357,7 @@
         </w:rPr>
         <w:t>(Bellwood et al. 201</w:t>
       </w:r>
-      <w:ins w:id="522" w:author="Robinson, James (robins64)" w:date="2019-04-10T09:39:00Z">
+      <w:ins w:id="528" w:author="Robinson, James (robins64)" w:date="2019-04-10T09:39:00Z">
         <w:r>
           <w:rPr>
             <w:color w:val="000000"/>
@@ -9335,7 +9365,7 @@
           <w:t>2</w:t>
         </w:r>
       </w:ins>
-      <w:del w:id="523" w:author="Robinson, James (robins64)" w:date="2019-04-10T09:39:00Z">
+      <w:del w:id="529" w:author="Robinson, James (robins64)" w:date="2019-04-10T09:39:00Z">
         <w:r>
           <w:rPr>
             <w:color w:val="000000"/>
@@ -9352,14 +9382,14 @@
       <w:r>
         <w:t xml:space="preserve">. </w:t>
       </w:r>
-      <w:commentRangeEnd w:id="521"/>
+      <w:commentRangeEnd w:id="527"/>
       <w:r>
         <w:rPr>
           <w:rStyle w:val="CommentReference"/>
           <w:rFonts w:ascii="Arial" w:eastAsia="Arial" w:hAnsi="Arial" w:cs="Arial"/>
           <w:lang w:val="en" w:eastAsia="en-GB"/>
         </w:rPr>
-        <w:commentReference w:id="521"/>
+        <w:commentReference w:id="527"/>
       </w:r>
       <w:r>
         <w:t>Th</w:t>
@@ -9471,18 +9501,18 @@
       <w:r>
         <w:t xml:space="preserve">fishing </w:t>
       </w:r>
-      <w:commentRangeStart w:id="524"/>
+      <w:commentRangeStart w:id="530"/>
       <w:r>
         <w:t>grounds</w:t>
       </w:r>
-      <w:commentRangeEnd w:id="524"/>
+      <w:commentRangeEnd w:id="530"/>
       <w:r>
         <w:rPr>
           <w:rStyle w:val="CommentReference"/>
           <w:rFonts w:ascii="Arial" w:eastAsia="Arial" w:hAnsi="Arial" w:cs="Arial"/>
           <w:lang w:val="en" w:eastAsia="en-GB"/>
         </w:rPr>
-        <w:commentReference w:id="524"/>
+        <w:commentReference w:id="530"/>
       </w:r>
       <w:r>
         <w:t>.</w:t>
@@ -9528,12 +9558,12 @@
       <w:r>
         <w:t xml:space="preserve">Although </w:t>
       </w:r>
-      <w:ins w:id="525" w:author="Hoey, Andrew" w:date="2019-04-10T16:38:00Z">
+      <w:ins w:id="531" w:author="Hoey, Andrew" w:date="2019-04-10T16:38:00Z">
         <w:r>
           <w:t xml:space="preserve">total </w:t>
         </w:r>
       </w:ins>
-      <w:ins w:id="526" w:author="Alexia Graba-Landry" w:date="2019-04-01T13:46:00Z">
+      <w:ins w:id="532" w:author="Alexia Graba-Landry" w:date="2019-04-01T13:46:00Z">
         <w:r>
           <w:t xml:space="preserve">herbivore </w:t>
         </w:r>
@@ -9544,7 +9574,7 @@
       <w:r>
         <w:t xml:space="preserve">iomass was the strongest predictor of </w:t>
       </w:r>
-      <w:del w:id="527" w:author="Hoey, Andrew" w:date="2019-04-10T16:38:00Z">
+      <w:del w:id="533" w:author="Hoey, Andrew" w:date="2019-04-10T16:38:00Z">
         <w:r>
           <w:delText>grazing</w:delText>
         </w:r>
@@ -9555,12 +9585,12 @@
       <w:r>
         <w:t xml:space="preserve">function for both </w:t>
       </w:r>
-      <w:del w:id="528" w:author="Hoey, Andrew" w:date="2019-04-10T16:38:00Z">
+      <w:del w:id="534" w:author="Hoey, Andrew" w:date="2019-04-10T16:38:00Z">
         <w:r>
           <w:delText>functional groups</w:delText>
         </w:r>
       </w:del>
-      <w:ins w:id="529" w:author="Hoey, Andrew" w:date="2019-04-10T16:38:00Z">
+      <w:ins w:id="535" w:author="Hoey, Andrew" w:date="2019-04-10T16:38:00Z">
         <w:r>
           <w:t xml:space="preserve">croppers and </w:t>
         </w:r>
@@ -9579,7 +9609,7 @@
       <w:r>
         <w:t xml:space="preserve">unexplained variation in function ~ biomass relationships was </w:t>
       </w:r>
-      <w:del w:id="530" w:author="Hoey, Andrew" w:date="2019-04-10T16:39:00Z">
+      <w:del w:id="536" w:author="Hoey, Andrew" w:date="2019-04-10T16:39:00Z">
         <w:r>
           <w:delText>due</w:delText>
         </w:r>
@@ -9587,19 +9617,19 @@
           <w:delText xml:space="preserve"> </w:delText>
         </w:r>
       </w:del>
-      <w:ins w:id="531" w:author="Hoey, Andrew" w:date="2019-04-10T16:39:00Z">
-        <w:del w:id="532" w:author="Robinson, James (robins64)" w:date="2019-04-10T09:11:00Z">
+      <w:ins w:id="537" w:author="Hoey, Andrew" w:date="2019-04-10T16:39:00Z">
+        <w:del w:id="538" w:author="Robinson, James (robins64)" w:date="2019-04-10T09:11:00Z">
           <w:r>
             <w:delText>related</w:delText>
           </w:r>
         </w:del>
       </w:ins>
-      <w:ins w:id="533" w:author="Robinson, James (robins64)" w:date="2019-04-10T09:11:00Z">
+      <w:ins w:id="539" w:author="Robinson, James (robins64)" w:date="2019-04-10T09:11:00Z">
         <w:r>
           <w:t>partially attributable</w:t>
         </w:r>
       </w:ins>
-      <w:ins w:id="534" w:author="Hoey, Andrew" w:date="2019-04-10T16:39:00Z">
+      <w:ins w:id="540" w:author="Hoey, Andrew" w:date="2019-04-10T16:39:00Z">
         <w:r>
           <w:t xml:space="preserve"> </w:t>
         </w:r>
@@ -9716,7 +9746,7 @@
       <w:r>
         <w:t xml:space="preserve">biodiversity </w:t>
       </w:r>
-      <w:ins w:id="535" w:author="Hoey, Andrew" w:date="2019-04-10T16:40:00Z">
+      <w:ins w:id="541" w:author="Hoey, Andrew" w:date="2019-04-10T16:40:00Z">
         <w:r>
           <w:t xml:space="preserve">has been suggested to </w:t>
         </w:r>
@@ -9724,7 +9754,7 @@
       <w:r>
         <w:t>lead</w:t>
       </w:r>
-      <w:del w:id="536" w:author="Hoey, Andrew" w:date="2019-04-10T16:40:00Z">
+      <w:del w:id="542" w:author="Hoey, Andrew" w:date="2019-04-10T16:40:00Z">
         <w:r>
           <w:delText>s</w:delText>
         </w:r>
@@ -9735,18 +9765,18 @@
       <w:r>
         <w:t xml:space="preserve"> </w:t>
       </w:r>
-      <w:commentRangeStart w:id="537"/>
+      <w:commentRangeStart w:id="543"/>
       <w:r>
         <w:t xml:space="preserve">feeding complementarity </w:t>
       </w:r>
-      <w:commentRangeEnd w:id="537"/>
+      <w:commentRangeEnd w:id="543"/>
       <w:r>
         <w:rPr>
           <w:rStyle w:val="CommentReference"/>
           <w:rFonts w:ascii="Arial" w:eastAsia="Arial" w:hAnsi="Arial" w:cs="Arial"/>
           <w:lang w:val="en" w:eastAsia="en-GB"/>
         </w:rPr>
-        <w:commentReference w:id="537"/>
+        <w:commentReference w:id="543"/>
       </w:r>
       <w:r>
         <w:rPr>
@@ -9871,7 +9901,7 @@
       <w:r>
         <w:t xml:space="preserve"> </w:t>
       </w:r>
-      <w:commentRangeStart w:id="538"/>
+      <w:commentRangeStart w:id="544"/>
       <w:r>
         <w:t>Therefore</w:t>
       </w:r>
@@ -9905,14 +9935,14 @@
       <w:r>
         <w:t xml:space="preserve">. </w:t>
       </w:r>
-      <w:commentRangeEnd w:id="538"/>
+      <w:commentRangeEnd w:id="544"/>
       <w:r>
         <w:rPr>
           <w:rStyle w:val="CommentReference"/>
           <w:rFonts w:ascii="Arial" w:eastAsia="Arial" w:hAnsi="Arial" w:cs="Arial"/>
           <w:lang w:val="en" w:eastAsia="en-GB"/>
         </w:rPr>
-        <w:commentReference w:id="538"/>
+        <w:commentReference w:id="544"/>
       </w:r>
       <w:r>
         <w:t>At this scale, w</w:t>
@@ -10024,18 +10054,18 @@
       <w:r>
         <w:t xml:space="preserve"> rather than among </w:t>
       </w:r>
-      <w:commentRangeStart w:id="539"/>
+      <w:commentRangeStart w:id="545"/>
       <w:r>
         <w:t>connected</w:t>
       </w:r>
-      <w:commentRangeEnd w:id="539"/>
+      <w:commentRangeEnd w:id="545"/>
       <w:r>
         <w:rPr>
           <w:rStyle w:val="CommentReference"/>
           <w:rFonts w:ascii="Arial" w:eastAsia="Arial" w:hAnsi="Arial" w:cs="Arial"/>
           <w:lang w:val="en" w:eastAsia="en-GB"/>
         </w:rPr>
-        <w:commentReference w:id="539"/>
+        <w:commentReference w:id="545"/>
       </w:r>
       <w:r>
         <w:t xml:space="preserve"> habitats</w:t>
@@ -10046,7 +10076,7 @@
       <w:r>
         <w:t xml:space="preserve"> </w:t>
       </w:r>
-      <w:commentRangeStart w:id="540"/>
+      <w:commentRangeStart w:id="546"/>
       <w:r>
         <w:t>Across regional pools,</w:t>
       </w:r>
@@ -10068,14 +10098,14 @@
       <w:r>
         <w:t xml:space="preserve"> </w:t>
       </w:r>
-      <w:commentRangeEnd w:id="540"/>
+      <w:commentRangeEnd w:id="546"/>
       <w:r>
         <w:rPr>
           <w:rStyle w:val="CommentReference"/>
           <w:rFonts w:ascii="Arial" w:eastAsia="Arial" w:hAnsi="Arial" w:cs="Arial"/>
           <w:lang w:val="en" w:eastAsia="en-GB"/>
         </w:rPr>
-        <w:commentReference w:id="540"/>
+        <w:commentReference w:id="546"/>
       </w:r>
     </w:p>
     <w:p>
@@ -10083,7 +10113,7 @@
         <w:spacing w:line="480" w:lineRule="auto"/>
         <w:ind w:firstLine="720"/>
       </w:pPr>
-      <w:commentRangeStart w:id="541"/>
+      <w:commentRangeStart w:id="547"/>
       <w:r>
         <w:t>B</w:t>
       </w:r>
@@ -10096,18 +10126,18 @@
       <w:r>
         <w:t xml:space="preserve">partially explained why </w:t>
       </w:r>
-      <w:commentRangeStart w:id="542"/>
+      <w:commentRangeStart w:id="548"/>
       <w:r>
         <w:t>grazing</w:t>
       </w:r>
-      <w:commentRangeEnd w:id="542"/>
+      <w:commentRangeEnd w:id="548"/>
       <w:r>
         <w:rPr>
           <w:rStyle w:val="CommentReference"/>
           <w:rFonts w:ascii="Arial" w:eastAsia="Arial" w:hAnsi="Arial" w:cs="Arial"/>
           <w:lang w:val="en" w:eastAsia="en-GB"/>
         </w:rPr>
-        <w:commentReference w:id="542"/>
+        <w:commentReference w:id="548"/>
       </w:r>
       <w:r>
         <w:t xml:space="preserve"> </w:t>
@@ -10165,12 +10195,12 @@
       <w:r>
         <w:t xml:space="preserve">croppers were more tightly coupled to biomass levels, due to </w:t>
       </w:r>
-      <w:del w:id="543" w:author="Hoey, Andrew" w:date="2019-04-10T16:42:00Z">
+      <w:del w:id="549" w:author="Hoey, Andrew" w:date="2019-04-10T16:42:00Z">
         <w:r>
           <w:delText>a lack</w:delText>
         </w:r>
       </w:del>
-      <w:ins w:id="544" w:author="Hoey, Andrew" w:date="2019-04-10T16:42:00Z">
+      <w:ins w:id="550" w:author="Hoey, Andrew" w:date="2019-04-10T16:42:00Z">
         <w:r>
           <w:t>the absence</w:t>
         </w:r>
@@ -10202,7 +10232,7 @@
       <w:r>
         <w:t xml:space="preserve">. </w:t>
       </w:r>
-      <w:commentRangeStart w:id="545"/>
+      <w:commentRangeStart w:id="551"/>
       <w:r>
         <w:t>Indeed, we note that o</w:t>
       </w:r>
@@ -10247,7 +10277,7 @@
       <w:r>
         <w:t xml:space="preserve"> et al. 2002, </w:t>
       </w:r>
-      <w:ins w:id="546" w:author="Robinson, James (robins64)" w:date="2019-04-10T09:12:00Z">
+      <w:ins w:id="552" w:author="Robinson, James (robins64)" w:date="2019-04-10T09:12:00Z">
         <w:r>
           <w:t xml:space="preserve">Wilson et al. 2003, </w:t>
         </w:r>
@@ -10276,7 +10306,7 @@
       <w:r>
         <w:t>Tebbet</w:t>
       </w:r>
-      <w:ins w:id="547" w:author="Alexia Graba-Landry" w:date="2019-04-01T13:53:00Z">
+      <w:ins w:id="553" w:author="Alexia Graba-Landry" w:date="2019-04-01T13:53:00Z">
         <w:r>
           <w:t>t</w:t>
         </w:r>
@@ -10291,18 +10321,18 @@
       <w:r>
         <w:t xml:space="preserve"> </w:t>
       </w:r>
-      <w:commentRangeEnd w:id="545"/>
+      <w:commentRangeEnd w:id="551"/>
       <w:r>
         <w:rPr>
           <w:rStyle w:val="CommentReference"/>
           <w:rFonts w:ascii="Arial" w:eastAsia="Arial" w:hAnsi="Arial" w:cs="Arial"/>
           <w:lang w:val="en" w:eastAsia="en-GB"/>
         </w:rPr>
-        <w:commentReference w:id="545"/>
-      </w:r>
-      <w:commentRangeStart w:id="548"/>
-      <w:commentRangeStart w:id="549"/>
-      <w:del w:id="550" w:author="Robinson, James (robins64)" w:date="2019-04-10T09:12:00Z">
+        <w:commentReference w:id="551"/>
+      </w:r>
+      <w:commentRangeStart w:id="554"/>
+      <w:commentRangeStart w:id="555"/>
+      <w:del w:id="556" w:author="Robinson, James (robins64)" w:date="2019-04-10T09:12:00Z">
         <w:r>
           <w:delText>Nevertheless</w:delText>
         </w:r>
@@ -10310,7 +10340,7 @@
           <w:delText>, th</w:delText>
         </w:r>
       </w:del>
-      <w:ins w:id="551" w:author="Robinson, James (robins64)" w:date="2019-04-10T09:12:00Z">
+      <w:ins w:id="557" w:author="Robinson, James (robins64)" w:date="2019-04-10T09:12:00Z">
         <w:r>
           <w:t>Th</w:t>
         </w:r>
@@ -10318,14 +10348,14 @@
       <w:r>
         <w:t>e</w:t>
       </w:r>
-      <w:commentRangeEnd w:id="548"/>
+      <w:commentRangeEnd w:id="554"/>
       <w:r>
         <w:rPr>
           <w:rStyle w:val="CommentReference"/>
           <w:rFonts w:ascii="Arial" w:eastAsia="Arial" w:hAnsi="Arial" w:cs="Arial"/>
           <w:lang w:val="en" w:eastAsia="en-GB"/>
         </w:rPr>
-        <w:commentReference w:id="548"/>
+        <w:commentReference w:id="554"/>
       </w:r>
       <w:r>
         <w:t xml:space="preserve"> modelling framework we used to generate grazing estimates is a significant improvement on the procedure employed by previous macroscale grazing studies (e.g. </w:t>
@@ -10336,7 +10366,7 @@
         </w:rPr>
         <w:t>Bellwood et al. 201</w:t>
       </w:r>
-      <w:ins w:id="552" w:author="Robinson, James (robins64)" w:date="2019-04-10T09:39:00Z">
+      <w:ins w:id="558" w:author="Robinson, James (robins64)" w:date="2019-04-10T09:39:00Z">
         <w:r>
           <w:rPr>
             <w:color w:val="000000"/>
@@ -10344,7 +10374,7 @@
           <w:t>2</w:t>
         </w:r>
       </w:ins>
-      <w:del w:id="553" w:author="Robinson, James (robins64)" w:date="2019-04-10T09:39:00Z">
+      <w:del w:id="559" w:author="Robinson, James (robins64)" w:date="2019-04-10T09:39:00Z">
         <w:r>
           <w:rPr>
             <w:color w:val="000000"/>
@@ -10361,27 +10391,27 @@
       <w:r>
         <w:t xml:space="preserve">. </w:t>
       </w:r>
-      <w:commentRangeEnd w:id="549"/>
+      <w:commentRangeEnd w:id="555"/>
       <w:r>
         <w:rPr>
           <w:rStyle w:val="CommentReference"/>
           <w:rFonts w:ascii="Arial" w:eastAsia="Arial" w:hAnsi="Arial" w:cs="Arial"/>
           <w:lang w:val="en" w:eastAsia="en-GB"/>
         </w:rPr>
-        <w:commentReference w:id="549"/>
-      </w:r>
-      <w:commentRangeStart w:id="554"/>
+        <w:commentReference w:id="555"/>
+      </w:r>
+      <w:commentRangeStart w:id="560"/>
       <w:r>
         <w:t xml:space="preserve">By modelling genera- and species-specific bite rates from observations collected in several regions, we were able to leverage observational data in a hierarchical framework which predicts grazing rates of new, related species, given uncertainties in species, genera and body sizes. </w:t>
       </w:r>
-      <w:commentRangeEnd w:id="554"/>
+      <w:commentRangeEnd w:id="560"/>
       <w:r>
         <w:rPr>
           <w:rStyle w:val="CommentReference"/>
           <w:rFonts w:ascii="Arial" w:eastAsia="Arial" w:hAnsi="Arial" w:cs="Arial"/>
           <w:lang w:val="en" w:eastAsia="en-GB"/>
         </w:rPr>
-        <w:commentReference w:id="554"/>
+        <w:commentReference w:id="560"/>
       </w:r>
       <w:r>
         <w:t xml:space="preserve">For example, </w:t>
@@ -10390,12 +10420,12 @@
         <w:lastRenderedPageBreak/>
         <w:t xml:space="preserve">we were able to assign bite rates to species observed in UVC but not observed in feeding surveys, with estimates that were informed by the feeding behaviour of closely related congeners. Such models could be further improved with additional feeding data on other herbivore species in different regions, and could even be developed to account for temperature </w:t>
       </w:r>
-      <w:del w:id="555" w:author="Robinson, James (robins64)" w:date="2019-04-10T09:12:00Z">
+      <w:del w:id="561" w:author="Robinson, James (robins64)" w:date="2019-04-10T09:12:00Z">
         <w:r>
           <w:delText xml:space="preserve">controls </w:delText>
         </w:r>
       </w:del>
-      <w:ins w:id="556" w:author="Robinson, James (robins64)" w:date="2019-04-10T09:12:00Z">
+      <w:ins w:id="562" w:author="Robinson, James (robins64)" w:date="2019-04-10T09:12:00Z">
         <w:r>
           <w:t>effects</w:t>
         </w:r>
@@ -10415,18 +10445,18 @@
       <w:r>
         <w:t xml:space="preserve"> that might </w:t>
       </w:r>
-      <w:commentRangeStart w:id="557"/>
+      <w:commentRangeStart w:id="563"/>
       <w:r>
         <w:t>confound</w:t>
       </w:r>
-      <w:commentRangeEnd w:id="557"/>
+      <w:commentRangeEnd w:id="563"/>
       <w:r>
         <w:rPr>
           <w:rStyle w:val="CommentReference"/>
           <w:rFonts w:ascii="Arial" w:eastAsia="Arial" w:hAnsi="Arial" w:cs="Arial"/>
           <w:lang w:val="en" w:eastAsia="en-GB"/>
         </w:rPr>
-        <w:commentReference w:id="557"/>
+        <w:commentReference w:id="563"/>
       </w:r>
       <w:r>
         <w:t xml:space="preserve"> comparisons of </w:t>
@@ -10437,14 +10467,14 @@
       <w:r>
         <w:t xml:space="preserve">across temperature regimes. </w:t>
       </w:r>
-      <w:commentRangeEnd w:id="541"/>
+      <w:commentRangeEnd w:id="547"/>
       <w:r>
         <w:rPr>
           <w:rStyle w:val="CommentReference"/>
           <w:rFonts w:ascii="Arial" w:eastAsia="Arial" w:hAnsi="Arial" w:cs="Arial"/>
           <w:lang w:val="en" w:eastAsia="en-GB"/>
         </w:rPr>
-        <w:commentReference w:id="541"/>
+        <w:commentReference w:id="547"/>
       </w:r>
     </w:p>
     <w:p>
@@ -10514,18 +10544,18 @@
       <w:r>
         <w:t xml:space="preserve"> </w:t>
       </w:r>
-      <w:commentRangeStart w:id="558"/>
+      <w:commentRangeStart w:id="564"/>
       <w:r>
         <w:t>while</w:t>
       </w:r>
-      <w:commentRangeEnd w:id="558"/>
+      <w:commentRangeEnd w:id="564"/>
       <w:r>
         <w:rPr>
           <w:rStyle w:val="CommentReference"/>
           <w:rFonts w:ascii="Arial" w:eastAsia="Arial" w:hAnsi="Arial" w:cs="Arial"/>
           <w:lang w:val="en" w:eastAsia="en-GB"/>
         </w:rPr>
-        <w:commentReference w:id="558"/>
+        <w:commentReference w:id="564"/>
       </w:r>
       <w:r>
         <w:t xml:space="preserve"> </w:t>
@@ -10706,31 +10736,31 @@
       <w:r>
         <w:t xml:space="preserve">. </w:t>
       </w:r>
-      <w:commentRangeStart w:id="559"/>
-      <w:commentRangeStart w:id="560"/>
+      <w:commentRangeStart w:id="565"/>
+      <w:commentRangeStart w:id="566"/>
       <w:r>
         <w:t>Cropping</w:t>
       </w:r>
-      <w:commentRangeEnd w:id="559"/>
+      <w:commentRangeEnd w:id="565"/>
       <w:r>
         <w:rPr>
           <w:rStyle w:val="CommentReference"/>
           <w:rFonts w:ascii="Arial" w:eastAsia="Arial" w:hAnsi="Arial" w:cs="Arial"/>
           <w:lang w:val="en" w:eastAsia="en-GB"/>
         </w:rPr>
-        <w:commentReference w:id="559"/>
+        <w:commentReference w:id="565"/>
       </w:r>
       <w:r>
         <w:t xml:space="preserve"> pressure is likely to increase in response to stressors which clear substrate space for turf growth. </w:t>
       </w:r>
-      <w:commentRangeEnd w:id="560"/>
+      <w:commentRangeEnd w:id="566"/>
       <w:r>
         <w:rPr>
           <w:rStyle w:val="CommentReference"/>
           <w:rFonts w:ascii="Arial" w:eastAsia="Arial" w:hAnsi="Arial" w:cs="Arial"/>
           <w:lang w:val="en" w:eastAsia="en-GB"/>
         </w:rPr>
-        <w:commentReference w:id="560"/>
+        <w:commentReference w:id="566"/>
       </w:r>
       <w:r>
         <w:t>Intact reef structure will be critical for m</w:t>
@@ -10747,7 +10777,7 @@
       <w:r>
         <w:t xml:space="preserve"> </w:t>
       </w:r>
-      <w:del w:id="561" w:author="Robinson, James (robins64)" w:date="2019-04-10T09:13:00Z">
+      <w:del w:id="567" w:author="Robinson, James (robins64)" w:date="2019-04-10T09:13:00Z">
         <w:r>
           <w:delText xml:space="preserve">inhabited </w:delText>
         </w:r>
@@ -10755,7 +10785,7 @@
       <w:r>
         <w:t xml:space="preserve">reefs </w:t>
       </w:r>
-      <w:ins w:id="562" w:author="Robinson, James (robins64)" w:date="2019-04-10T09:13:00Z">
+      <w:ins w:id="568" w:author="Robinson, James (robins64)" w:date="2019-04-10T09:13:00Z">
         <w:r>
           <w:t xml:space="preserve">in close proximity to human populations </w:t>
         </w:r>
@@ -10781,18 +10811,18 @@
       <w:r>
         <w:t xml:space="preserve"> even with protection from </w:t>
       </w:r>
-      <w:commentRangeStart w:id="563"/>
+      <w:commentRangeStart w:id="569"/>
       <w:r>
         <w:t>fishing</w:t>
       </w:r>
-      <w:commentRangeEnd w:id="563"/>
+      <w:commentRangeEnd w:id="569"/>
       <w:r>
         <w:rPr>
           <w:rStyle w:val="CommentReference"/>
           <w:rFonts w:ascii="Arial" w:eastAsia="Arial" w:hAnsi="Arial" w:cs="Arial"/>
           <w:lang w:val="en" w:eastAsia="en-GB"/>
         </w:rPr>
-        <w:commentReference w:id="563"/>
+        <w:commentReference w:id="569"/>
       </w:r>
       <w:r>
         <w:t xml:space="preserve">. </w:t>
@@ -10941,7 +10971,7 @@
           <w:sz w:val="23"/>
           <w:szCs w:val="23"/>
           <w:lang w:val="en-US" w:eastAsia="en-GB"/>
-          <w:rPrChange w:id="564" w:author="Robinson, James (robins64)" w:date="2019-04-10T08:32:00Z">
+          <w:rPrChange w:id="570" w:author="Robinson, James (robins64)" w:date="2019-04-10T08:32:00Z">
             <w:rPr>
               <w:rFonts w:eastAsia="Arial"/>
               <w:sz w:val="23"/>
@@ -10966,7 +10996,7 @@
         <w:spacing w:line="480" w:lineRule="auto"/>
         <w:outlineLvl w:val="0"/>
         <w:rPr>
-          <w:del w:id="565" w:author="Robinson, James (robins64)" w:date="2019-04-10T08:31:00Z"/>
+          <w:del w:id="571" w:author="Robinson, James (robins64)" w:date="2019-04-10T08:31:00Z"/>
           <w:b/>
           <w:sz w:val="28"/>
         </w:rPr>
@@ -10991,7 +11021,7 @@
           <w:sz w:val="26"/>
           <w:szCs w:val="26"/>
         </w:rPr>
-        <w:pPrChange w:id="566" w:author="Robinson, James (robins64)" w:date="2019-04-10T08:31:00Z">
+        <w:pPrChange w:id="572" w:author="Robinson, James (robins64)" w:date="2019-04-10T08:31:00Z">
           <w:pPr>
             <w:spacing w:line="360" w:lineRule="auto"/>
           </w:pPr>
@@ -11383,7 +11413,7 @@
         </w:rPr>
         <w:t>Bellwood DR, Hoey AS, Hughes TP (201</w:t>
       </w:r>
-      <w:ins w:id="567" w:author="Robinson, James (robins64)" w:date="2019-04-10T09:38:00Z">
+      <w:ins w:id="573" w:author="Robinson, James (robins64)" w:date="2019-04-10T09:38:00Z">
         <w:r>
           <w:rPr>
             <w:color w:val="000000"/>
@@ -11391,7 +11421,7 @@
           <w:t>2</w:t>
         </w:r>
       </w:ins>
-      <w:del w:id="568" w:author="Robinson, James (robins64)" w:date="2019-04-10T09:38:00Z">
+      <w:del w:id="574" w:author="Robinson, James (robins64)" w:date="2019-04-10T09:38:00Z">
         <w:r>
           <w:rPr>
             <w:color w:val="000000"/>
@@ -11993,7 +12023,7 @@
         <w:spacing w:before="120" w:after="120"/>
         <w:ind w:left="397" w:hanging="397"/>
         <w:rPr>
-          <w:rPrChange w:id="569" w:author="Robinson, James (robins64)" w:date="2019-04-10T09:34:00Z">
+          <w:rPrChange w:id="575" w:author="Robinson, James (robins64)" w:date="2019-04-10T09:34:00Z">
             <w:rPr>
               <w:color w:val="000000"/>
             </w:rPr>
@@ -12001,59 +12031,6 @@
         </w:rPr>
       </w:pPr>
       <w:proofErr w:type="spellStart"/>
-      <w:r>
-        <w:rPr>
-          <w:shd w:val="clear" w:color="auto" w:fill="FFFFFF"/>
-          <w:rPrChange w:id="570" w:author="Robinson, James (robins64)" w:date="2019-04-10T09:34:00Z">
-            <w:rPr>
-              <w:color w:val="222222"/>
-              <w:shd w:val="clear" w:color="auto" w:fill="FFFFFF"/>
-            </w:rPr>
-          </w:rPrChange>
-        </w:rPr>
-        <w:t>Choat</w:t>
-      </w:r>
-      <w:proofErr w:type="spellEnd"/>
-      <w:del w:id="571" w:author="Robinson, James (robins64)" w:date="2019-04-10T09:34:00Z">
-        <w:r>
-          <w:rPr>
-            <w:shd w:val="clear" w:color="auto" w:fill="FFFFFF"/>
-            <w:rPrChange w:id="572" w:author="Robinson, James (robins64)" w:date="2019-04-10T09:34:00Z">
-              <w:rPr>
-                <w:color w:val="222222"/>
-                <w:shd w:val="clear" w:color="auto" w:fill="FFFFFF"/>
-              </w:rPr>
-            </w:rPrChange>
-          </w:rPr>
-          <w:delText>,</w:delText>
-        </w:r>
-      </w:del>
-      <w:r>
-        <w:rPr>
-          <w:shd w:val="clear" w:color="auto" w:fill="FFFFFF"/>
-          <w:rPrChange w:id="573" w:author="Robinson, James (robins64)" w:date="2019-04-10T09:34:00Z">
-            <w:rPr>
-              <w:color w:val="222222"/>
-              <w:shd w:val="clear" w:color="auto" w:fill="FFFFFF"/>
-            </w:rPr>
-          </w:rPrChange>
-        </w:rPr>
-        <w:t xml:space="preserve"> J</w:t>
-      </w:r>
-      <w:del w:id="574" w:author="Robinson, James (robins64)" w:date="2019-04-10T09:34:00Z">
-        <w:r>
-          <w:rPr>
-            <w:shd w:val="clear" w:color="auto" w:fill="FFFFFF"/>
-            <w:rPrChange w:id="575" w:author="Robinson, James (robins64)" w:date="2019-04-10T09:34:00Z">
-              <w:rPr>
-                <w:color w:val="222222"/>
-                <w:shd w:val="clear" w:color="auto" w:fill="FFFFFF"/>
-              </w:rPr>
-            </w:rPrChange>
-          </w:rPr>
-          <w:delText xml:space="preserve">. </w:delText>
-        </w:r>
-      </w:del>
       <w:r>
         <w:rPr>
           <w:shd w:val="clear" w:color="auto" w:fill="FFFFFF"/>
@@ -12064,8 +12041,9 @@
             </w:rPr>
           </w:rPrChange>
         </w:rPr>
-        <w:t>H</w:t>
-      </w:r>
+        <w:t>Choat</w:t>
+      </w:r>
+      <w:proofErr w:type="spellEnd"/>
       <w:del w:id="577" w:author="Robinson, James (robins64)" w:date="2019-04-10T09:34:00Z">
         <w:r>
           <w:rPr>
@@ -12077,7 +12055,7 @@
               </w:rPr>
             </w:rPrChange>
           </w:rPr>
-          <w:delText>.</w:delText>
+          <w:delText>,</w:delText>
         </w:r>
       </w:del>
       <w:r>
@@ -12090,7 +12068,7 @@
             </w:rPr>
           </w:rPrChange>
         </w:rPr>
-        <w:t>,</w:t>
+        <w:t xml:space="preserve"> J</w:t>
       </w:r>
       <w:del w:id="580" w:author="Robinson, James (robins64)" w:date="2019-04-10T09:34:00Z">
         <w:r>
@@ -12103,7 +12081,7 @@
               </w:rPr>
             </w:rPrChange>
           </w:rPr>
-          <w:delText xml:space="preserve"> &amp;</w:delText>
+          <w:delText xml:space="preserve">. </w:delText>
         </w:r>
       </w:del>
       <w:r>
@@ -12116,7 +12094,7 @@
             </w:rPr>
           </w:rPrChange>
         </w:rPr>
-        <w:t xml:space="preserve"> Clements</w:t>
+        <w:t>H</w:t>
       </w:r>
       <w:del w:id="583" w:author="Robinson, James (robins64)" w:date="2019-04-10T09:34:00Z">
         <w:r>
@@ -12129,7 +12107,7 @@
               </w:rPr>
             </w:rPrChange>
           </w:rPr>
-          <w:delText>,</w:delText>
+          <w:delText>.</w:delText>
         </w:r>
       </w:del>
       <w:r>
@@ -12142,7 +12120,7 @@
             </w:rPr>
           </w:rPrChange>
         </w:rPr>
-        <w:t xml:space="preserve"> K</w:t>
+        <w:t>,</w:t>
       </w:r>
       <w:del w:id="586" w:author="Robinson, James (robins64)" w:date="2019-04-10T09:34:00Z">
         <w:r>
@@ -12155,7 +12133,7 @@
               </w:rPr>
             </w:rPrChange>
           </w:rPr>
-          <w:delText xml:space="preserve">. </w:delText>
+          <w:delText xml:space="preserve"> &amp;</w:delText>
         </w:r>
       </w:del>
       <w:r>
@@ -12168,7 +12146,7 @@
             </w:rPr>
           </w:rPrChange>
         </w:rPr>
-        <w:t>D</w:t>
+        <w:t xml:space="preserve"> Clements</w:t>
       </w:r>
       <w:del w:id="589" w:author="Robinson, James (robins64)" w:date="2019-04-10T09:34:00Z">
         <w:r>
@@ -12181,7 +12159,7 @@
               </w:rPr>
             </w:rPrChange>
           </w:rPr>
-          <w:delText>.</w:delText>
+          <w:delText>,</w:delText>
         </w:r>
       </w:del>
       <w:r>
@@ -12194,32 +12172,84 @@
             </w:rPr>
           </w:rPrChange>
         </w:rPr>
-        <w:t xml:space="preserve"> (2018). Nutritional ecology of parrotfishes (</w:t>
-      </w:r>
-      <w:proofErr w:type="spellStart"/>
+        <w:t xml:space="preserve"> K</w:t>
+      </w:r>
+      <w:del w:id="592" w:author="Robinson, James (robins64)" w:date="2019-04-10T09:34:00Z">
+        <w:r>
+          <w:rPr>
+            <w:shd w:val="clear" w:color="auto" w:fill="FFFFFF"/>
+            <w:rPrChange w:id="593" w:author="Robinson, James (robins64)" w:date="2019-04-10T09:34:00Z">
+              <w:rPr>
+                <w:color w:val="222222"/>
+                <w:shd w:val="clear" w:color="auto" w:fill="FFFFFF"/>
+              </w:rPr>
+            </w:rPrChange>
+          </w:rPr>
+          <w:delText xml:space="preserve">. </w:delText>
+        </w:r>
+      </w:del>
       <w:r>
         <w:rPr>
           <w:shd w:val="clear" w:color="auto" w:fill="FFFFFF"/>
-          <w:rPrChange w:id="592" w:author="Robinson, James (robins64)" w:date="2019-04-10T09:34:00Z">
+          <w:rPrChange w:id="594" w:author="Robinson, James (robins64)" w:date="2019-04-10T09:34:00Z">
             <w:rPr>
               <w:color w:val="222222"/>
               <w:shd w:val="clear" w:color="auto" w:fill="FFFFFF"/>
             </w:rPr>
           </w:rPrChange>
         </w:rPr>
-        <w:t>Scarinae</w:t>
-      </w:r>
-      <w:proofErr w:type="spellEnd"/>
+        <w:t>D</w:t>
+      </w:r>
+      <w:del w:id="595" w:author="Robinson, James (robins64)" w:date="2019-04-10T09:34:00Z">
+        <w:r>
+          <w:rPr>
+            <w:shd w:val="clear" w:color="auto" w:fill="FFFFFF"/>
+            <w:rPrChange w:id="596" w:author="Robinson, James (robins64)" w:date="2019-04-10T09:34:00Z">
+              <w:rPr>
+                <w:color w:val="222222"/>
+                <w:shd w:val="clear" w:color="auto" w:fill="FFFFFF"/>
+              </w:rPr>
+            </w:rPrChange>
+          </w:rPr>
+          <w:delText>.</w:delText>
+        </w:r>
+      </w:del>
       <w:r>
         <w:rPr>
           <w:shd w:val="clear" w:color="auto" w:fill="FFFFFF"/>
-          <w:rPrChange w:id="593" w:author="Robinson, James (robins64)" w:date="2019-04-10T09:34:00Z">
+          <w:rPrChange w:id="597" w:author="Robinson, James (robins64)" w:date="2019-04-10T09:34:00Z">
             <w:rPr>
               <w:color w:val="222222"/>
               <w:shd w:val="clear" w:color="auto" w:fill="FFFFFF"/>
             </w:rPr>
           </w:rPrChange>
         </w:rPr>
+        <w:t xml:space="preserve"> (2018). Nutritional ecology of parrotfishes (</w:t>
+      </w:r>
+      <w:proofErr w:type="spellStart"/>
+      <w:r>
+        <w:rPr>
+          <w:shd w:val="clear" w:color="auto" w:fill="FFFFFF"/>
+          <w:rPrChange w:id="598" w:author="Robinson, James (robins64)" w:date="2019-04-10T09:34:00Z">
+            <w:rPr>
+              <w:color w:val="222222"/>
+              <w:shd w:val="clear" w:color="auto" w:fill="FFFFFF"/>
+            </w:rPr>
+          </w:rPrChange>
+        </w:rPr>
+        <w:t>Scarinae</w:t>
+      </w:r>
+      <w:proofErr w:type="spellEnd"/>
+      <w:r>
+        <w:rPr>
+          <w:shd w:val="clear" w:color="auto" w:fill="FFFFFF"/>
+          <w:rPrChange w:id="599" w:author="Robinson, James (robins64)" w:date="2019-04-10T09:34:00Z">
+            <w:rPr>
+              <w:color w:val="222222"/>
+              <w:shd w:val="clear" w:color="auto" w:fill="FFFFFF"/>
+            </w:rPr>
+          </w:rPrChange>
+        </w:rPr>
         <w:t>, Labridae). In </w:t>
       </w:r>
       <w:r>
@@ -12227,7 +12257,7 @@
           <w:i/>
           <w:iCs/>
           <w:shd w:val="clear" w:color="auto" w:fill="FFFFFF"/>
-          <w:rPrChange w:id="594" w:author="Robinson, James (robins64)" w:date="2019-04-10T09:34:00Z">
+          <w:rPrChange w:id="600" w:author="Robinson, James (robins64)" w:date="2019-04-10T09:34:00Z">
             <w:rPr>
               <w:i/>
               <w:iCs/>
@@ -12241,7 +12271,7 @@
       <w:r>
         <w:rPr>
           <w:shd w:val="clear" w:color="auto" w:fill="FFFFFF"/>
-          <w:rPrChange w:id="595" w:author="Robinson, James (robins64)" w:date="2019-04-10T09:34:00Z">
+          <w:rPrChange w:id="601" w:author="Robinson, James (robins64)" w:date="2019-04-10T09:34:00Z">
             <w:rPr>
               <w:color w:val="222222"/>
               <w:shd w:val="clear" w:color="auto" w:fill="FFFFFF"/>
@@ -12264,7 +12294,7 @@
         <w:spacing w:before="120" w:after="120"/>
         <w:ind w:left="397" w:hanging="397"/>
         <w:rPr>
-          <w:ins w:id="596" w:author="Robinson, James (robins64)" w:date="2019-04-10T09:34:00Z"/>
+          <w:ins w:id="602" w:author="Robinson, James (robins64)" w:date="2019-04-10T09:34:00Z"/>
           <w:color w:val="000000"/>
         </w:rPr>
       </w:pPr>
@@ -12314,7 +12344,7 @@
         </w:rPr>
       </w:pPr>
       <w:proofErr w:type="spellStart"/>
-      <w:ins w:id="597" w:author="Robinson, James (robins64)" w:date="2019-04-10T09:34:00Z">
+      <w:ins w:id="603" w:author="Robinson, James (robins64)" w:date="2019-04-10T09:34:00Z">
         <w:r>
           <w:rPr>
             <w:color w:val="000000"/>
@@ -12809,7 +12839,7 @@
         <w:spacing w:before="120" w:after="120"/>
         <w:ind w:left="397" w:hanging="397"/>
         <w:rPr>
-          <w:del w:id="598" w:author="Robinson, James (robins64)" w:date="2019-04-10T09:33:00Z"/>
+          <w:del w:id="604" w:author="Robinson, James (robins64)" w:date="2019-04-10T09:33:00Z"/>
         </w:rPr>
       </w:pPr>
       <w:r>
@@ -13024,11 +13054,11 @@
         <w:spacing w:before="120" w:after="120"/>
         <w:ind w:left="397" w:hanging="397"/>
         <w:rPr>
-          <w:del w:id="599" w:author="Robinson, James (robins64)" w:date="2019-04-10T09:33:00Z"/>
-          <w:color w:val="000000"/>
-        </w:rPr>
-      </w:pPr>
-      <w:del w:id="600" w:author="Robinson, James (robins64)" w:date="2019-04-10T09:33:00Z">
+          <w:del w:id="605" w:author="Robinson, James (robins64)" w:date="2019-04-10T09:33:00Z"/>
+          <w:color w:val="000000"/>
+        </w:rPr>
+      </w:pPr>
+      <w:del w:id="606" w:author="Robinson, James (robins64)" w:date="2019-04-10T09:33:00Z">
         <w:r>
           <w:rPr>
             <w:color w:val="000000"/>
@@ -13050,11 +13080,11 @@
         <w:spacing w:before="120" w:after="120"/>
         <w:ind w:left="397" w:hanging="397"/>
         <w:rPr>
-          <w:del w:id="601" w:author="Robinson, James (robins64)" w:date="2019-04-23T15:28:00Z"/>
-          <w:color w:val="000000"/>
-        </w:rPr>
-      </w:pPr>
-      <w:del w:id="602" w:author="Robinson, James (robins64)" w:date="2019-04-23T15:28:00Z">
+          <w:del w:id="607" w:author="Robinson, James (robins64)" w:date="2019-04-23T15:28:00Z"/>
+          <w:color w:val="000000"/>
+        </w:rPr>
+      </w:pPr>
+      <w:del w:id="608" w:author="Robinson, James (robins64)" w:date="2019-04-23T15:28:00Z">
         <w:r>
           <w:rPr>
             <w:color w:val="000000"/>
@@ -13076,7 +13106,7 @@
         <w:spacing w:before="120" w:after="120"/>
         <w:ind w:left="397" w:hanging="397"/>
         <w:rPr>
-          <w:ins w:id="603" w:author="Robinson, James (robins64)" w:date="2019-04-10T09:33:00Z"/>
+          <w:ins w:id="609" w:author="Robinson, James (robins64)" w:date="2019-04-10T09:33:00Z"/>
           <w:color w:val="000000"/>
         </w:rPr>
       </w:pPr>
@@ -13187,7 +13217,7 @@
           <w:color w:val="000000"/>
         </w:rPr>
       </w:pPr>
-      <w:ins w:id="604" w:author="Robinson, James (robins64)" w:date="2019-04-10T09:33:00Z">
+      <w:ins w:id="610" w:author="Robinson, James (robins64)" w:date="2019-04-10T09:33:00Z">
         <w:r>
           <w:rPr>
             <w:color w:val="000000"/>
@@ -13439,11 +13469,11 @@
         <w:spacing w:before="120" w:after="120"/>
         <w:ind w:left="397" w:hanging="397"/>
         <w:rPr>
-          <w:del w:id="605" w:author="Robinson, James (robins64)" w:date="2019-04-10T09:33:00Z"/>
-          <w:color w:val="000000"/>
-        </w:rPr>
-      </w:pPr>
-      <w:del w:id="606" w:author="Robinson, James (robins64)" w:date="2019-04-10T09:33:00Z">
+          <w:del w:id="611" w:author="Robinson, James (robins64)" w:date="2019-04-10T09:33:00Z"/>
+          <w:color w:val="000000"/>
+        </w:rPr>
+      </w:pPr>
+      <w:del w:id="612" w:author="Robinson, James (robins64)" w:date="2019-04-10T09:33:00Z">
         <w:r>
           <w:rPr>
             <w:color w:val="000000"/>
@@ -13457,10 +13487,10 @@
         <w:spacing w:before="120" w:after="120"/>
         <w:ind w:left="397" w:hanging="397"/>
         <w:rPr>
-          <w:del w:id="607" w:author="Robinson, James (robins64)" w:date="2019-04-24T12:07:00Z"/>
-        </w:rPr>
-      </w:pPr>
-      <w:del w:id="608" w:author="Robinson, James (robins64)" w:date="2019-04-24T12:07:00Z">
+          <w:del w:id="613" w:author="Robinson, James (robins64)" w:date="2019-04-24T12:07:00Z"/>
+        </w:rPr>
+      </w:pPr>
+      <w:del w:id="614" w:author="Robinson, James (robins64)" w:date="2019-04-24T12:07:00Z">
         <w:r>
           <w:delText xml:space="preserve">Legendre, P., &amp; De Cáceres, M. (2013). Beta diversity as the variance of community data: dissimilarity coefficients and partitioning. </w:delText>
         </w:r>
@@ -14858,7 +14888,7 @@
         <w:spacing w:before="120" w:after="120"/>
         <w:ind w:left="397" w:hanging="397"/>
         <w:rPr>
-          <w:ins w:id="609" w:author="Robinson, James (robins64)" w:date="2019-04-10T08:55:00Z"/>
+          <w:ins w:id="615" w:author="Robinson, James (robins64)" w:date="2019-04-10T08:55:00Z"/>
         </w:rPr>
       </w:pPr>
       <w:proofErr w:type="spellStart"/>
@@ -14866,7 +14896,7 @@
         <w:t>Tebbett</w:t>
       </w:r>
       <w:proofErr w:type="spellEnd"/>
-      <w:del w:id="610" w:author="Robinson, James (robins64)" w:date="2019-04-10T09:04:00Z">
+      <w:del w:id="616" w:author="Robinson, James (robins64)" w:date="2019-04-10T09:04:00Z">
         <w:r>
           <w:delText>,</w:delText>
         </w:r>
@@ -14874,7 +14904,7 @@
       <w:r>
         <w:t xml:space="preserve"> S</w:t>
       </w:r>
-      <w:del w:id="611" w:author="Robinson, James (robins64)" w:date="2019-04-10T09:03:00Z">
+      <w:del w:id="617" w:author="Robinson, James (robins64)" w:date="2019-04-10T09:03:00Z">
         <w:r>
           <w:delText xml:space="preserve">. </w:delText>
         </w:r>
@@ -14882,7 +14912,7 @@
       <w:r>
         <w:t>B</w:t>
       </w:r>
-      <w:del w:id="612" w:author="Robinson, James (robins64)" w:date="2019-04-10T09:03:00Z">
+      <w:del w:id="618" w:author="Robinson, James (robins64)" w:date="2019-04-10T09:03:00Z">
         <w:r>
           <w:delText>.</w:delText>
         </w:r>
@@ -14895,7 +14925,7 @@
         <w:t>Goatley</w:t>
       </w:r>
       <w:proofErr w:type="spellEnd"/>
-      <w:del w:id="613" w:author="Robinson, James (robins64)" w:date="2019-04-10T09:04:00Z">
+      <w:del w:id="619" w:author="Robinson, James (robins64)" w:date="2019-04-10T09:04:00Z">
         <w:r>
           <w:delText>,</w:delText>
         </w:r>
@@ -14903,7 +14933,7 @@
       <w:r>
         <w:t xml:space="preserve"> C</w:t>
       </w:r>
-      <w:del w:id="614" w:author="Robinson, James (robins64)" w:date="2019-04-10T09:03:00Z">
+      <w:del w:id="620" w:author="Robinson, James (robins64)" w:date="2019-04-10T09:03:00Z">
         <w:r>
           <w:delText xml:space="preserve">. </w:delText>
         </w:r>
@@ -14911,7 +14941,7 @@
       <w:r>
         <w:t>H</w:t>
       </w:r>
-      <w:del w:id="615" w:author="Robinson, James (robins64)" w:date="2019-04-10T09:03:00Z">
+      <w:del w:id="621" w:author="Robinson, James (robins64)" w:date="2019-04-10T09:03:00Z">
         <w:r>
           <w:delText xml:space="preserve">. </w:delText>
         </w:r>
@@ -14919,7 +14949,7 @@
       <w:r>
         <w:t>R</w:t>
       </w:r>
-      <w:del w:id="616" w:author="Robinson, James (robins64)" w:date="2019-04-10T09:03:00Z">
+      <w:del w:id="622" w:author="Robinson, James (robins64)" w:date="2019-04-10T09:03:00Z">
         <w:r>
           <w:delText>.</w:delText>
         </w:r>
@@ -14927,7 +14957,7 @@
       <w:r>
         <w:t xml:space="preserve">, </w:t>
       </w:r>
-      <w:del w:id="617" w:author="Robinson, James (robins64)" w:date="2019-04-10T09:04:00Z">
+      <w:del w:id="623" w:author="Robinson, James (robins64)" w:date="2019-04-10T09:04:00Z">
         <w:r>
           <w:delText xml:space="preserve">&amp; </w:delText>
         </w:r>
@@ -14935,7 +14965,7 @@
       <w:r>
         <w:t>Bellwood</w:t>
       </w:r>
-      <w:del w:id="618" w:author="Robinson, James (robins64)" w:date="2019-04-10T09:04:00Z">
+      <w:del w:id="624" w:author="Robinson, James (robins64)" w:date="2019-04-10T09:04:00Z">
         <w:r>
           <w:delText>,</w:delText>
         </w:r>
@@ -14943,7 +14973,7 @@
       <w:r>
         <w:t xml:space="preserve"> D</w:t>
       </w:r>
-      <w:del w:id="619" w:author="Robinson, James (robins64)" w:date="2019-04-10T09:03:00Z">
+      <w:del w:id="625" w:author="Robinson, James (robins64)" w:date="2019-04-10T09:03:00Z">
         <w:r>
           <w:delText xml:space="preserve">. </w:delText>
         </w:r>
@@ -14951,7 +14981,7 @@
       <w:r>
         <w:t>R</w:t>
       </w:r>
-      <w:del w:id="620" w:author="Robinson, James (robins64)" w:date="2019-04-10T09:03:00Z">
+      <w:del w:id="626" w:author="Robinson, James (robins64)" w:date="2019-04-10T09:03:00Z">
         <w:r>
           <w:delText>.</w:delText>
         </w:r>
@@ -15002,7 +15032,7 @@
       <w:r>
         <w:rPr>
           <w:iCs/>
-          <w:rPrChange w:id="621" w:author="Robinson, James (robins64)" w:date="2019-04-10T08:56:00Z">
+          <w:rPrChange w:id="627" w:author="Robinson, James (robins64)" w:date="2019-04-10T08:56:00Z">
             <w:rPr>
               <w:i/>
               <w:iCs/>
@@ -15011,11 +15041,11 @@
         </w:rPr>
         <w:t>Coral Reefs</w:t>
       </w:r>
-      <w:del w:id="622" w:author="Robinson, James (robins64)" w:date="2019-04-10T09:03:00Z">
+      <w:del w:id="628" w:author="Robinson, James (robins64)" w:date="2019-04-10T09:03:00Z">
         <w:r>
           <w:rPr>
             <w:iCs/>
-            <w:rPrChange w:id="623" w:author="Robinson, James (robins64)" w:date="2019-04-10T08:56:00Z">
+            <w:rPrChange w:id="629" w:author="Robinson, James (robins64)" w:date="2019-04-10T08:56:00Z">
               <w:rPr>
                 <w:i/>
                 <w:iCs/>
@@ -15031,7 +15061,7 @@
       <w:r>
         <w:rPr>
           <w:iCs/>
-          <w:rPrChange w:id="624" w:author="Robinson, James (robins64)" w:date="2019-04-10T08:56:00Z">
+          <w:rPrChange w:id="630" w:author="Robinson, James (robins64)" w:date="2019-04-10T08:56:00Z">
             <w:rPr>
               <w:i/>
               <w:iCs/>
@@ -15050,7 +15080,7 @@
         <w:ind w:left="397" w:hanging="397"/>
       </w:pPr>
       <w:proofErr w:type="spellStart"/>
-      <w:ins w:id="625" w:author="Robinson, James (robins64)" w:date="2019-04-10T08:55:00Z">
+      <w:ins w:id="631" w:author="Robinson, James (robins64)" w:date="2019-04-10T08:55:00Z">
         <w:r>
           <w:t>Vergés</w:t>
         </w:r>
@@ -15143,7 +15173,7 @@
         </w:r>
         <w:r>
           <w:rPr>
-            <w:rPrChange w:id="626" w:author="Robinson, James (robins64)" w:date="2019-04-10T08:56:00Z">
+            <w:rPrChange w:id="632" w:author="Robinson, James (robins64)" w:date="2019-04-10T08:56:00Z">
               <w:rPr>
                 <w:i/>
               </w:rPr>
@@ -15155,12 +15185,12 @@
           <w:t xml:space="preserve"> 281</w:t>
         </w:r>
       </w:ins>
-      <w:ins w:id="627" w:author="Robinson, James (robins64)" w:date="2019-04-10T08:56:00Z">
+      <w:ins w:id="633" w:author="Robinson, James (robins64)" w:date="2019-04-10T08:56:00Z">
         <w:r>
           <w:t>(</w:t>
         </w:r>
       </w:ins>
-      <w:ins w:id="628" w:author="Robinson, James (robins64)" w:date="2019-04-10T08:55:00Z">
+      <w:ins w:id="634" w:author="Robinson, James (robins64)" w:date="2019-04-10T08:55:00Z">
         <w:r>
           <w:t>20140846</w:t>
         </w:r>
@@ -15180,7 +15210,7 @@
       <w:r>
         <w:t>Williams, I., &amp; Polunin, N</w:t>
       </w:r>
-      <w:del w:id="629" w:author="Robinson, James (robins64)" w:date="2019-04-10T09:05:00Z">
+      <w:del w:id="635" w:author="Robinson, James (robins64)" w:date="2019-04-10T09:05:00Z">
         <w:r>
           <w:delText>.</w:delText>
         </w:r>
@@ -15191,7 +15221,7 @@
       <w:r>
         <w:rPr>
           <w:iCs/>
-          <w:rPrChange w:id="630" w:author="Robinson, James (robins64)" w:date="2019-04-10T08:56:00Z">
+          <w:rPrChange w:id="636" w:author="Robinson, James (robins64)" w:date="2019-04-10T08:56:00Z">
             <w:rPr>
               <w:i/>
               <w:iCs/>
@@ -15200,11 +15230,11 @@
         </w:rPr>
         <w:t>Coral Reefs</w:t>
       </w:r>
-      <w:del w:id="631" w:author="Robinson, James (robins64)" w:date="2019-04-10T09:05:00Z">
+      <w:del w:id="637" w:author="Robinson, James (robins64)" w:date="2019-04-10T09:05:00Z">
         <w:r>
           <w:rPr>
             <w:iCs/>
-            <w:rPrChange w:id="632" w:author="Robinson, James (robins64)" w:date="2019-04-10T08:56:00Z">
+            <w:rPrChange w:id="638" w:author="Robinson, James (robins64)" w:date="2019-04-10T08:56:00Z">
               <w:rPr>
                 <w:i/>
                 <w:iCs/>
@@ -15220,7 +15250,7 @@
       <w:r>
         <w:rPr>
           <w:iCs/>
-          <w:rPrChange w:id="633" w:author="Robinson, James (robins64)" w:date="2019-04-10T08:56:00Z">
+          <w:rPrChange w:id="639" w:author="Robinson, James (robins64)" w:date="2019-04-10T08:56:00Z">
             <w:rPr>
               <w:i/>
               <w:iCs/>
@@ -15238,10 +15268,10 @@
         <w:spacing w:before="120" w:after="120"/>
         <w:ind w:left="397" w:hanging="397"/>
         <w:rPr>
-          <w:ins w:id="634" w:author="Robinson, James (robins64)" w:date="2019-04-10T09:03:00Z"/>
-        </w:rPr>
-      </w:pPr>
-      <w:ins w:id="635" w:author="Robinson, James (robins64)" w:date="2019-04-10T09:02:00Z">
+          <w:ins w:id="640" w:author="Robinson, James (robins64)" w:date="2019-04-10T09:03:00Z"/>
+        </w:rPr>
+      </w:pPr>
+      <w:ins w:id="641" w:author="Robinson, James (robins64)" w:date="2019-04-10T09:02:00Z">
         <w:r>
           <w:rPr>
             <w:lang w:val="en"/>
@@ -15249,7 +15279,7 @@
           <w:annotationRef/>
         </w:r>
       </w:ins>
-      <w:ins w:id="636" w:author="Robinson, James (robins64)" w:date="2019-04-10T09:03:00Z">
+      <w:ins w:id="642" w:author="Robinson, James (robins64)" w:date="2019-04-10T09:03:00Z">
         <w:r>
           <w:t xml:space="preserve">Wilson SK, Bellwood DR, </w:t>
         </w:r>
@@ -15298,7 +15328,7 @@
     <w:p>
       <w:pPr>
         <w:spacing w:before="120" w:after="120"/>
-        <w:pPrChange w:id="637" w:author="Robinson, James (robins64)" w:date="2019-04-10T09:03:00Z">
+        <w:pPrChange w:id="643" w:author="Robinson, James (robins64)" w:date="2019-04-10T09:03:00Z">
           <w:pPr>
             <w:spacing w:before="120" w:after="120"/>
             <w:ind w:left="397" w:hanging="397"/>
@@ -15322,7 +15352,7 @@
       <w:r>
         <w:rPr>
           <w:iCs/>
-          <w:rPrChange w:id="638" w:author="Robinson, James (robins64)" w:date="2019-04-10T08:56:00Z">
+          <w:rPrChange w:id="644" w:author="Robinson, James (robins64)" w:date="2019-04-10T08:56:00Z">
             <w:rPr>
               <w:i/>
               <w:iCs/>
@@ -15337,7 +15367,7 @@
       <w:r>
         <w:rPr>
           <w:iCs/>
-          <w:rPrChange w:id="639" w:author="Robinson, James (robins64)" w:date="2019-04-10T08:56:00Z">
+          <w:rPrChange w:id="645" w:author="Robinson, James (robins64)" w:date="2019-04-10T08:56:00Z">
             <w:rPr>
               <w:i/>
               <w:iCs/>
@@ -16758,7 +16788,7 @@
       </w:r>
     </w:p>
   </w:comment>
-  <w:comment w:id="384" w:author="Robinson, James (robins64)" w:date="2019-04-10T09:06:00Z" w:initials="RJ(">
+  <w:comment w:id="383" w:author="Robinson, James (robins64)" w:date="2019-04-10T09:06:00Z" w:initials="RJ(">
     <w:p>
       <w:pPr>
         <w:pStyle w:val="CommentText"/>
@@ -16798,7 +16828,7 @@
       </w:pPr>
     </w:p>
   </w:comment>
-  <w:comment w:id="385" w:author="Robinson, James (robins64)" w:date="2019-04-10T10:21:00Z" w:initials="RJ(">
+  <w:comment w:id="384" w:author="Robinson, James (robins64)" w:date="2019-04-10T10:21:00Z" w:initials="RJ(">
     <w:p>
       <w:pPr>
         <w:pStyle w:val="CommentText"/>
@@ -16814,7 +16844,7 @@
       </w:r>
     </w:p>
   </w:comment>
-  <w:comment w:id="391" w:author="Robinson, James (robins64)" w:date="2019-04-10T09:07:00Z" w:initials="RJ(">
+  <w:comment w:id="390" w:author="Robinson, James (robins64)" w:date="2019-04-10T09:07:00Z" w:initials="RJ(">
     <w:p>
       <w:pPr>
         <w:pStyle w:val="CommentText"/>
@@ -16854,7 +16884,7 @@
       </w:pPr>
     </w:p>
   </w:comment>
-  <w:comment w:id="392" w:author="Hoey, Andrew" w:date="2019-04-10T15:42:00Z" w:initials="HA">
+  <w:comment w:id="391" w:author="Hoey, Andrew" w:date="2019-04-10T15:42:00Z" w:initials="HA">
     <w:p>
       <w:pPr>
         <w:pStyle w:val="CommentText"/>
@@ -16870,7 +16900,7 @@
       </w:r>
     </w:p>
   </w:comment>
-  <w:comment w:id="393" w:author="Hoey, Andrew" w:date="2019-04-10T15:43:00Z" w:initials="HA">
+  <w:comment w:id="392" w:author="Hoey, Andrew" w:date="2019-04-10T15:43:00Z" w:initials="HA">
     <w:p>
       <w:pPr>
         <w:pStyle w:val="CommentText"/>
@@ -16886,7 +16916,7 @@
       </w:r>
     </w:p>
   </w:comment>
-  <w:comment w:id="395" w:author="Robinson, James (robins64)" w:date="2019-04-17T09:48:00Z" w:initials="RJ(">
+  <w:comment w:id="394" w:author="Robinson, James (robins64)" w:date="2019-04-17T09:48:00Z" w:initials="RJ(">
     <w:p>
       <w:pPr>
         <w:pStyle w:val="CommentText"/>
@@ -16902,7 +16932,7 @@
       </w:r>
     </w:p>
   </w:comment>
-  <w:comment w:id="396" w:author="Robinson, James (robins64)" w:date="2019-04-10T09:07:00Z" w:initials="RJ(">
+  <w:comment w:id="395" w:author="Robinson, James (robins64)" w:date="2019-04-10T09:07:00Z" w:initials="RJ(">
     <w:p>
       <w:pPr>
         <w:pStyle w:val="CommentText"/>
@@ -16942,7 +16972,7 @@
       </w:pPr>
     </w:p>
   </w:comment>
-  <w:comment w:id="397" w:author="Robinson, James (robins64)" w:date="2019-04-10T11:22:00Z" w:initials="RJ(">
+  <w:comment w:id="396" w:author="Robinson, James (robins64)" w:date="2019-04-10T11:22:00Z" w:initials="RJ(">
     <w:p>
       <w:pPr>
         <w:pStyle w:val="CommentText"/>
@@ -17067,7 +17097,7 @@
       </w:pPr>
     </w:p>
   </w:comment>
-  <w:comment w:id="485" w:author="Alexia Graba-Landry" w:date="2019-04-02T08:56:00Z" w:initials="AGL">
+  <w:comment w:id="491" w:author="Alexia Graba-Landry" w:date="2019-04-02T08:56:00Z" w:initials="AGL">
     <w:p>
       <w:pPr>
         <w:pStyle w:val="CommentText"/>
@@ -17104,7 +17134,7 @@
       </w:r>
     </w:p>
   </w:comment>
-  <w:comment w:id="487" w:author="Hoey, Andrew" w:date="2019-04-10T16:16:00Z" w:initials="HA">
+  <w:comment w:id="493" w:author="Hoey, Andrew" w:date="2019-04-10T16:16:00Z" w:initials="HA">
     <w:p>
       <w:pPr>
         <w:pStyle w:val="CommentText"/>
@@ -17120,7 +17150,7 @@
       </w:r>
     </w:p>
   </w:comment>
-  <w:comment w:id="489" w:author="Robinson, James (robins64)" w:date="2019-04-10T09:09:00Z" w:initials="RJ(">
+  <w:comment w:id="495" w:author="Robinson, James (robins64)" w:date="2019-04-10T09:09:00Z" w:initials="RJ(">
     <w:p>
       <w:pPr>
         <w:pStyle w:val="CommentText"/>
@@ -17168,7 +17198,7 @@
       </w:pPr>
     </w:p>
   </w:comment>
-  <w:comment w:id="488" w:author="Alexia Graba-Landry" w:date="2019-04-01T13:35:00Z" w:initials="AGL">
+  <w:comment w:id="494" w:author="Alexia Graba-Landry" w:date="2019-04-01T13:35:00Z" w:initials="AGL">
     <w:p>
       <w:pPr>
         <w:pStyle w:val="CommentText"/>
@@ -17197,7 +17227,7 @@
       </w:r>
     </w:p>
   </w:comment>
-  <w:comment w:id="491" w:author="Robinson, James (robins64)" w:date="2019-04-10T09:09:00Z" w:initials="RJ(">
+  <w:comment w:id="497" w:author="Robinson, James (robins64)" w:date="2019-04-10T09:09:00Z" w:initials="RJ(">
     <w:p>
       <w:pPr>
         <w:pStyle w:val="CommentText"/>
@@ -17266,7 +17296,7 @@
       </w:pPr>
     </w:p>
   </w:comment>
-  <w:comment w:id="490" w:author="Hoey, Andrew" w:date="2019-04-10T16:17:00Z" w:initials="HA">
+  <w:comment w:id="496" w:author="Hoey, Andrew" w:date="2019-04-10T16:17:00Z" w:initials="HA">
     <w:p>
       <w:pPr>
         <w:pStyle w:val="CommentText"/>
@@ -17306,7 +17336,7 @@
       </w:r>
     </w:p>
   </w:comment>
-  <w:comment w:id="492" w:author="Alexia Graba-Landry" w:date="2019-04-02T09:06:00Z" w:initials="AGL">
+  <w:comment w:id="498" w:author="Alexia Graba-Landry" w:date="2019-04-02T09:06:00Z" w:initials="AGL">
     <w:p>
       <w:pPr>
         <w:pStyle w:val="CommentText"/>
@@ -17382,7 +17412,7 @@
       </w:r>
     </w:p>
   </w:comment>
-  <w:comment w:id="501" w:author="Robinson, James (robins64)" w:date="2019-04-10T09:09:00Z" w:initials="RJ(">
+  <w:comment w:id="507" w:author="Robinson, James (robins64)" w:date="2019-04-10T09:09:00Z" w:initials="RJ(">
     <w:p>
       <w:pPr>
         <w:pStyle w:val="CommentText"/>
@@ -17454,7 +17484,7 @@
       </w:pPr>
     </w:p>
   </w:comment>
-  <w:comment w:id="502" w:author="Robinson, James (robins64)" w:date="2019-04-10T11:34:00Z" w:initials="RJ(">
+  <w:comment w:id="508" w:author="Robinson, James (robins64)" w:date="2019-04-10T11:34:00Z" w:initials="RJ(">
     <w:p>
       <w:pPr>
         <w:pStyle w:val="CommentText"/>
@@ -17476,7 +17506,7 @@
       </w:r>
     </w:p>
   </w:comment>
-  <w:comment w:id="499" w:author="Hoey, Andrew" w:date="2019-04-10T16:22:00Z" w:initials="HA">
+  <w:comment w:id="505" w:author="Hoey, Andrew" w:date="2019-04-10T16:22:00Z" w:initials="HA">
     <w:p>
       <w:pPr>
         <w:pStyle w:val="CommentText"/>
@@ -17492,7 +17522,7 @@
       </w:r>
     </w:p>
   </w:comment>
-  <w:comment w:id="500" w:author="Robinson, James (robins64)" w:date="2019-04-10T11:32:00Z" w:initials="RJ(">
+  <w:comment w:id="506" w:author="Robinson, James (robins64)" w:date="2019-04-10T11:32:00Z" w:initials="RJ(">
     <w:p>
       <w:pPr>
         <w:pStyle w:val="CommentText"/>
@@ -17508,7 +17538,7 @@
       </w:r>
     </w:p>
   </w:comment>
-  <w:comment w:id="512" w:author="Alexia Graba-Landry" w:date="2019-04-02T09:03:00Z" w:initials="AGL">
+  <w:comment w:id="518" w:author="Alexia Graba-Landry" w:date="2019-04-02T09:03:00Z" w:initials="AGL">
     <w:p>
       <w:pPr>
         <w:pStyle w:val="CommentText"/>
@@ -17524,7 +17554,7 @@
       </w:r>
     </w:p>
   </w:comment>
-  <w:comment w:id="514" w:author="Robinson, James (robins64)" w:date="2019-04-10T09:10:00Z" w:initials="RJ(">
+  <w:comment w:id="520" w:author="Robinson, James (robins64)" w:date="2019-04-10T09:10:00Z" w:initials="RJ(">
     <w:p>
       <w:pPr>
         <w:pStyle w:val="CommentText"/>
@@ -17561,7 +17591,7 @@
       </w:r>
     </w:p>
   </w:comment>
-  <w:comment w:id="513" w:author="Hoey, Andrew" w:date="2019-04-10T16:28:00Z" w:initials="HA">
+  <w:comment w:id="519" w:author="Hoey, Andrew" w:date="2019-04-10T16:28:00Z" w:initials="HA">
     <w:p>
       <w:pPr>
         <w:pStyle w:val="CommentText"/>
@@ -17577,7 +17607,7 @@
       </w:r>
     </w:p>
   </w:comment>
-  <w:comment w:id="515" w:author="Hoey, Andrew" w:date="2019-04-10T16:27:00Z" w:initials="HA">
+  <w:comment w:id="521" w:author="Hoey, Andrew" w:date="2019-04-10T16:27:00Z" w:initials="HA">
     <w:p>
       <w:pPr>
         <w:pStyle w:val="CommentText"/>
@@ -17593,7 +17623,7 @@
       </w:r>
     </w:p>
   </w:comment>
-  <w:comment w:id="516" w:author="Robinson, James (robins64)" w:date="2019-04-10T09:10:00Z" w:initials="RJ(">
+  <w:comment w:id="522" w:author="Robinson, James (robins64)" w:date="2019-04-10T09:10:00Z" w:initials="RJ(">
     <w:p>
       <w:pPr>
         <w:pStyle w:val="CommentText"/>
@@ -17627,142 +17657,6 @@
       <w:proofErr w:type="spellEnd"/>
       <w:r>
         <w:t xml:space="preserve"> algae into larger fleshy macroalgae</w:t>
-      </w:r>
-    </w:p>
-  </w:comment>
-  <w:comment w:id="518" w:author="Robinson, James (robins64)" w:date="2019-04-10T09:10:00Z" w:initials="RJ(">
-    <w:p>
-      <w:pPr>
-        <w:pStyle w:val="CommentText"/>
-      </w:pPr>
-      <w:r>
-        <w:rPr>
-          <w:rStyle w:val="CommentReference"/>
-        </w:rPr>
-        <w:annotationRef/>
-      </w:r>
-      <w:r>
-        <w:t>Shaun:</w:t>
-      </w:r>
-    </w:p>
-    <w:p>
-      <w:pPr>
-        <w:pStyle w:val="CommentText"/>
-      </w:pPr>
-    </w:p>
-    <w:p>
-      <w:pPr>
-        <w:pStyle w:val="CommentText"/>
-      </w:pPr>
-      <w:r>
-        <w:rPr>
-          <w:lang w:val="en-GB"/>
-        </w:rPr>
-        <w:t>Meta-analysis of fish response to disturbances show small bodied acanthurids and pomacentrids often increase abundance after coral decline (Wilson et al 2006 GCB, Pratchett et al 2008 OMBAR)</w:t>
-      </w:r>
-    </w:p>
-  </w:comment>
-  <w:comment w:id="517" w:author="Hoey, Andrew" w:date="2019-04-10T16:29:00Z" w:initials="HA">
-    <w:p>
-      <w:pPr>
-        <w:pStyle w:val="CommentText"/>
-      </w:pPr>
-      <w:r>
-        <w:rPr>
-          <w:rStyle w:val="CommentReference"/>
-        </w:rPr>
-        <w:annotationRef/>
-      </w:r>
-      <w:r>
-        <w:t>This paper (Gilmour et al) and Adam et al 2011-PloS ONE show an increase in herbivore numbers/biomass following coral mortality</w:t>
-      </w:r>
-    </w:p>
-  </w:comment>
-  <w:comment w:id="519" w:author="Robinson, James (robins64)" w:date="2019-04-10T09:10:00Z" w:initials="RJ(">
-    <w:p>
-      <w:pPr>
-        <w:pStyle w:val="CommentText"/>
-      </w:pPr>
-      <w:r>
-        <w:rPr>
-          <w:rStyle w:val="CommentReference"/>
-        </w:rPr>
-        <w:annotationRef/>
-      </w:r>
-      <w:r>
-        <w:t>Shaun:</w:t>
-      </w:r>
-    </w:p>
-    <w:p>
-      <w:pPr>
-        <w:pStyle w:val="CommentText"/>
-      </w:pPr>
-    </w:p>
-    <w:p>
-      <w:pPr>
-        <w:pStyle w:val="CommentText"/>
-      </w:pPr>
-      <w:r>
-        <w:rPr>
-          <w:lang w:val="en-GB"/>
-        </w:rPr>
-        <w:t>The effect of croppers also increases with mean length. Does this infer that even the larger fish in this group, which are still relatively small compared to scrapers?, are heavily influenced by the benthic structure of their environment</w:t>
-      </w:r>
-    </w:p>
-  </w:comment>
-  <w:comment w:id="520" w:author="Hoey, Andrew" w:date="2019-04-10T16:32:00Z" w:initials="HA">
-    <w:p>
-      <w:pPr>
-        <w:pStyle w:val="CommentText"/>
-      </w:pPr>
-      <w:r>
-        <w:rPr>
-          <w:rStyle w:val="CommentReference"/>
-        </w:rPr>
-        <w:annotationRef/>
-      </w:r>
-      <w:r>
-        <w:t>Scraping?</w:t>
-      </w:r>
-    </w:p>
-  </w:comment>
-  <w:comment w:id="521" w:author="Hoey, Andrew" w:date="2019-04-10T16:32:00Z" w:initials="HA">
-    <w:p>
-      <w:pPr>
-        <w:pStyle w:val="CommentText"/>
-      </w:pPr>
-      <w:r>
-        <w:rPr>
-          <w:rStyle w:val="CommentReference"/>
-        </w:rPr>
-        <w:annotationRef/>
-      </w:r>
-      <w:r>
-        <w:t xml:space="preserve">This study suggested that scraping, but not </w:t>
-      </w:r>
-      <w:proofErr w:type="spellStart"/>
-      <w:r>
-        <w:t>bioerosion</w:t>
-      </w:r>
-      <w:proofErr w:type="spellEnd"/>
-      <w:r>
-        <w:t xml:space="preserve">, was insensitive to fishing pressure (although used human </w:t>
-      </w:r>
-      <w:proofErr w:type="spellStart"/>
-      <w:r>
-        <w:t>popn</w:t>
-      </w:r>
-      <w:proofErr w:type="spellEnd"/>
-      <w:r>
-        <w:t xml:space="preserve"> </w:t>
-      </w:r>
-      <w:proofErr w:type="spellStart"/>
-      <w:r>
-        <w:t>desnity</w:t>
-      </w:r>
-      <w:proofErr w:type="spellEnd"/>
-      <w:r>
-        <w:t xml:space="preserve"> as a proxy)</w:t>
       </w:r>
     </w:p>
   </w:comment>
@@ -17789,6 +17683,142 @@
     <w:p>
       <w:pPr>
         <w:pStyle w:val="CommentText"/>
+      </w:pPr>
+      <w:r>
+        <w:rPr>
+          <w:lang w:val="en-GB"/>
+        </w:rPr>
+        <w:t>Meta-analysis of fish response to disturbances show small bodied acanthurids and pomacentrids often increase abundance after coral decline (Wilson et al 2006 GCB, Pratchett et al 2008 OMBAR)</w:t>
+      </w:r>
+    </w:p>
+  </w:comment>
+  <w:comment w:id="523" w:author="Hoey, Andrew" w:date="2019-04-10T16:29:00Z" w:initials="HA">
+    <w:p>
+      <w:pPr>
+        <w:pStyle w:val="CommentText"/>
+      </w:pPr>
+      <w:r>
+        <w:rPr>
+          <w:rStyle w:val="CommentReference"/>
+        </w:rPr>
+        <w:annotationRef/>
+      </w:r>
+      <w:r>
+        <w:t>This paper (Gilmour et al) and Adam et al 2011-PloS ONE show an increase in herbivore numbers/biomass following coral mortality</w:t>
+      </w:r>
+    </w:p>
+  </w:comment>
+  <w:comment w:id="525" w:author="Robinson, James (robins64)" w:date="2019-04-10T09:10:00Z" w:initials="RJ(">
+    <w:p>
+      <w:pPr>
+        <w:pStyle w:val="CommentText"/>
+      </w:pPr>
+      <w:r>
+        <w:rPr>
+          <w:rStyle w:val="CommentReference"/>
+        </w:rPr>
+        <w:annotationRef/>
+      </w:r>
+      <w:r>
+        <w:t>Shaun:</w:t>
+      </w:r>
+    </w:p>
+    <w:p>
+      <w:pPr>
+        <w:pStyle w:val="CommentText"/>
+      </w:pPr>
+    </w:p>
+    <w:p>
+      <w:pPr>
+        <w:pStyle w:val="CommentText"/>
+      </w:pPr>
+      <w:r>
+        <w:rPr>
+          <w:lang w:val="en-GB"/>
+        </w:rPr>
+        <w:t>The effect of croppers also increases with mean length. Does this infer that even the larger fish in this group, which are still relatively small compared to scrapers?, are heavily influenced by the benthic structure of their environment</w:t>
+      </w:r>
+    </w:p>
+  </w:comment>
+  <w:comment w:id="526" w:author="Hoey, Andrew" w:date="2019-04-10T16:32:00Z" w:initials="HA">
+    <w:p>
+      <w:pPr>
+        <w:pStyle w:val="CommentText"/>
+      </w:pPr>
+      <w:r>
+        <w:rPr>
+          <w:rStyle w:val="CommentReference"/>
+        </w:rPr>
+        <w:annotationRef/>
+      </w:r>
+      <w:r>
+        <w:t>Scraping?</w:t>
+      </w:r>
+    </w:p>
+  </w:comment>
+  <w:comment w:id="527" w:author="Hoey, Andrew" w:date="2019-04-10T16:32:00Z" w:initials="HA">
+    <w:p>
+      <w:pPr>
+        <w:pStyle w:val="CommentText"/>
+      </w:pPr>
+      <w:r>
+        <w:rPr>
+          <w:rStyle w:val="CommentReference"/>
+        </w:rPr>
+        <w:annotationRef/>
+      </w:r>
+      <w:r>
+        <w:t xml:space="preserve">This study suggested that scraping, but not </w:t>
+      </w:r>
+      <w:proofErr w:type="spellStart"/>
+      <w:r>
+        <w:t>bioerosion</w:t>
+      </w:r>
+      <w:proofErr w:type="spellEnd"/>
+      <w:r>
+        <w:t xml:space="preserve">, was insensitive to fishing pressure (although used human </w:t>
+      </w:r>
+      <w:proofErr w:type="spellStart"/>
+      <w:r>
+        <w:t>popn</w:t>
+      </w:r>
+      <w:proofErr w:type="spellEnd"/>
+      <w:r>
+        <w:t xml:space="preserve"> </w:t>
+      </w:r>
+      <w:proofErr w:type="spellStart"/>
+      <w:r>
+        <w:t>desnity</w:t>
+      </w:r>
+      <w:proofErr w:type="spellEnd"/>
+      <w:r>
+        <w:t xml:space="preserve"> as a proxy)</w:t>
+      </w:r>
+    </w:p>
+  </w:comment>
+  <w:comment w:id="530" w:author="Robinson, James (robins64)" w:date="2019-04-10T09:10:00Z" w:initials="RJ(">
+    <w:p>
+      <w:pPr>
+        <w:pStyle w:val="CommentText"/>
+      </w:pPr>
+      <w:r>
+        <w:rPr>
+          <w:rStyle w:val="CommentReference"/>
+        </w:rPr>
+        <w:annotationRef/>
+      </w:r>
+      <w:r>
+        <w:t>Shaun:</w:t>
+      </w:r>
+    </w:p>
+    <w:p>
+      <w:pPr>
+        <w:pStyle w:val="CommentText"/>
+      </w:pPr>
+    </w:p>
+    <w:p>
+      <w:pPr>
+        <w:pStyle w:val="CommentText"/>
         <w:rPr>
           <w:b/>
         </w:rPr>
@@ -17806,7 +17836,7 @@
       </w:r>
     </w:p>
   </w:comment>
-  <w:comment w:id="537" w:author="Hoey, Andrew" w:date="2019-04-10T16:39:00Z" w:initials="HA">
+  <w:comment w:id="543" w:author="Hoey, Andrew" w:date="2019-04-10T16:39:00Z" w:initials="HA">
     <w:p>
       <w:pPr>
         <w:pStyle w:val="CommentText"/>
@@ -17843,7 +17873,7 @@
       </w:r>
     </w:p>
   </w:comment>
-  <w:comment w:id="538" w:author="Alexia Graba-Landry" w:date="2019-04-01T13:50:00Z" w:initials="AGL">
+  <w:comment w:id="544" w:author="Alexia Graba-Landry" w:date="2019-04-01T13:50:00Z" w:initials="AGL">
     <w:p>
       <w:pPr>
         <w:pStyle w:val="CommentText"/>
@@ -17859,7 +17889,7 @@
       </w:r>
     </w:p>
   </w:comment>
-  <w:comment w:id="539" w:author="Robinson, James (robins64)" w:date="2019-04-10T09:11:00Z" w:initials="RJ(">
+  <w:comment w:id="545" w:author="Robinson, James (robins64)" w:date="2019-04-10T09:11:00Z" w:initials="RJ(">
     <w:p>
       <w:pPr>
         <w:pStyle w:val="CommentText"/>
@@ -17899,7 +17929,7 @@
       </w:pPr>
     </w:p>
   </w:comment>
-  <w:comment w:id="540" w:author="Alexia Graba-Landry" w:date="2019-04-02T09:16:00Z" w:initials="AGL">
+  <w:comment w:id="546" w:author="Alexia Graba-Landry" w:date="2019-04-02T09:16:00Z" w:initials="AGL">
     <w:p>
       <w:pPr>
         <w:pStyle w:val="CommentText"/>
@@ -17915,7 +17945,7 @@
       </w:r>
     </w:p>
   </w:comment>
-  <w:comment w:id="542" w:author="Robinson, James (robins64)" w:date="2019-04-10T09:11:00Z" w:initials="RJ(">
+  <w:comment w:id="548" w:author="Robinson, James (robins64)" w:date="2019-04-10T09:11:00Z" w:initials="RJ(">
     <w:p>
       <w:pPr>
         <w:pStyle w:val="CommentText"/>
@@ -17955,7 +17985,7 @@
       </w:pPr>
     </w:p>
   </w:comment>
-  <w:comment w:id="545" w:author="Alexia Graba-Landry" w:date="2019-04-02T09:19:00Z" w:initials="AGL">
+  <w:comment w:id="551" w:author="Alexia Graba-Landry" w:date="2019-04-02T09:19:00Z" w:initials="AGL">
     <w:p>
       <w:pPr>
         <w:pStyle w:val="CommentText"/>
@@ -18005,7 +18035,7 @@
       </w:r>
     </w:p>
   </w:comment>
-  <w:comment w:id="548" w:author="Robinson, James (robins64)" w:date="2019-04-10T09:12:00Z" w:initials="RJ(">
+  <w:comment w:id="554" w:author="Robinson, James (robins64)" w:date="2019-04-10T09:12:00Z" w:initials="RJ(">
     <w:p>
       <w:pPr>
         <w:pStyle w:val="CommentText"/>
@@ -18034,7 +18064,7 @@
       </w:r>
     </w:p>
   </w:comment>
-  <w:comment w:id="549" w:author="Alexia Graba-Landry" w:date="2019-04-01T13:54:00Z" w:initials="AGL">
+  <w:comment w:id="555" w:author="Alexia Graba-Landry" w:date="2019-04-01T13:54:00Z" w:initials="AGL">
     <w:p>
       <w:pPr>
         <w:pStyle w:val="CommentText"/>
@@ -18050,7 +18080,7 @@
       </w:r>
     </w:p>
   </w:comment>
-  <w:comment w:id="554" w:author="Alexia Graba-Landry" w:date="2019-04-01T13:55:00Z" w:initials="AGL">
+  <w:comment w:id="560" w:author="Alexia Graba-Landry" w:date="2019-04-01T13:55:00Z" w:initials="AGL">
     <w:p>
       <w:pPr>
         <w:pStyle w:val="CommentText"/>
@@ -18066,7 +18096,7 @@
       </w:r>
     </w:p>
   </w:comment>
-  <w:comment w:id="557" w:author="Robinson, James (robins64)" w:date="2019-04-10T09:12:00Z" w:initials="RJ(">
+  <w:comment w:id="563" w:author="Robinson, James (robins64)" w:date="2019-04-10T09:12:00Z" w:initials="RJ(">
     <w:p>
       <w:pPr>
         <w:pStyle w:val="CommentText"/>
@@ -18106,7 +18136,7 @@
       </w:pPr>
     </w:p>
   </w:comment>
-  <w:comment w:id="541" w:author="Alexia Graba-Landry" w:date="2019-04-01T13:58:00Z" w:initials="AGL">
+  <w:comment w:id="547" w:author="Alexia Graba-Landry" w:date="2019-04-01T13:58:00Z" w:initials="AGL">
     <w:p>
       <w:pPr>
         <w:pStyle w:val="CommentText"/>
@@ -18156,7 +18186,7 @@
       </w:r>
     </w:p>
   </w:comment>
-  <w:comment w:id="558" w:author="Robinson, James (robins64)" w:date="2019-04-10T09:13:00Z" w:initials="RJ(">
+  <w:comment w:id="564" w:author="Robinson, James (robins64)" w:date="2019-04-10T09:13:00Z" w:initials="RJ(">
     <w:p>
       <w:pPr>
         <w:pStyle w:val="CommentText"/>
@@ -18185,7 +18215,7 @@
       </w:r>
     </w:p>
   </w:comment>
-  <w:comment w:id="559" w:author="Robinson, James (robins64)" w:date="2019-04-10T09:13:00Z" w:initials="RJ(">
+  <w:comment w:id="565" w:author="Robinson, James (robins64)" w:date="2019-04-10T09:13:00Z" w:initials="RJ(">
     <w:p>
       <w:pPr>
         <w:pStyle w:val="CommentText"/>
@@ -18275,7 +18305,7 @@
       </w:pPr>
     </w:p>
   </w:comment>
-  <w:comment w:id="560" w:author="Hoey, Andrew" w:date="2019-04-10T16:44:00Z" w:initials="HA">
+  <w:comment w:id="566" w:author="Hoey, Andrew" w:date="2019-04-10T16:44:00Z" w:initials="HA">
     <w:p>
       <w:pPr>
         <w:pStyle w:val="CommentText"/>
@@ -18291,7 +18321,7 @@
       </w:r>
     </w:p>
   </w:comment>
-  <w:comment w:id="563" w:author="Robinson, James (robins64)" w:date="2019-04-10T09:14:00Z" w:initials="RJ(">
+  <w:comment w:id="569" w:author="Robinson, James (robins64)" w:date="2019-04-10T09:14:00Z" w:initials="RJ(">
     <w:p>
       <w:pPr>
         <w:pStyle w:val="CommentText"/>
@@ -19949,7 +19979,7 @@
 </file>
 
 <file path=customXml/itemProps1.xml><?xml version="1.0" encoding="utf-8"?>
-<ds:datastoreItem xmlns:ds="http://schemas.openxmlformats.org/officeDocument/2006/customXml" ds:itemID="{EC36AC8E-C9B4-574D-95D4-FE505F0C254F}">
+<ds:datastoreItem xmlns:ds="http://schemas.openxmlformats.org/officeDocument/2006/customXml" ds:itemID="{349F1D20-2BAE-854A-ACDE-C0A17C6357A2}">
   <ds:schemaRefs>
     <ds:schemaRef ds:uri="http://schemas.openxmlformats.org/officeDocument/2006/bibliography"/>
   </ds:schemaRefs>

</xml_diff>